<commit_message>
Entrega 2- Updateando documentacion
</commit_message>
<xml_diff>
--- a/documentacion/doc_entrega_1.docx
+++ b/documentacion/doc_entrega_1.docx
@@ -1,6 +1,6 @@
 
 <file path=word/document.xml><?xml version="1.0" encoding="utf-8"?>
-<w:document xmlns:wpc="http://schemas.microsoft.com/office/word/2010/wordprocessingCanvas" xmlns:mc="http://schemas.openxmlformats.org/markup-compatibility/2006" xmlns:o="urn:schemas-microsoft-com:office:office" xmlns:r="http://schemas.openxmlformats.org/officeDocument/2006/relationships" xmlns:m="http://schemas.openxmlformats.org/officeDocument/2006/math" xmlns:v="urn:schemas-microsoft-com:vml" xmlns:wp14="http://schemas.microsoft.com/office/word/2010/wordprocessingDrawing" xmlns:wp="http://schemas.openxmlformats.org/drawingml/2006/wordprocessingDrawing" xmlns:w10="urn:schemas-microsoft-com:office:word" xmlns:w="http://schemas.openxmlformats.org/wordprocessingml/2006/main" xmlns:w14="http://schemas.microsoft.com/office/word/2010/wordml" xmlns:w15="http://schemas.microsoft.com/office/word/2012/wordml" xmlns:wpg="http://schemas.microsoft.com/office/word/2010/wordprocessingGroup" xmlns:wpi="http://schemas.microsoft.com/office/word/2010/wordprocessingInk" xmlns:wne="http://schemas.microsoft.com/office/word/2006/wordml" xmlns:wps="http://schemas.microsoft.com/office/word/2010/wordprocessingShape" mc:Ignorable="w14 w15 wp14">
+<w:document xmlns:wpc="http://schemas.microsoft.com/office/word/2010/wordprocessingCanvas" xmlns:mo="http://schemas.microsoft.com/office/mac/office/2008/main" xmlns:mc="http://schemas.openxmlformats.org/markup-compatibility/2006" xmlns:mv="urn:schemas-microsoft-com:mac:vml" xmlns:o="urn:schemas-microsoft-com:office:office" xmlns:r="http://schemas.openxmlformats.org/officeDocument/2006/relationships" xmlns:m="http://schemas.openxmlformats.org/officeDocument/2006/math" xmlns:v="urn:schemas-microsoft-com:vml" xmlns:wp14="http://schemas.microsoft.com/office/word/2010/wordprocessingDrawing" xmlns:wp="http://schemas.openxmlformats.org/drawingml/2006/wordprocessingDrawing" xmlns:w10="urn:schemas-microsoft-com:office:word" xmlns:w="http://schemas.openxmlformats.org/wordprocessingml/2006/main" xmlns:w14="http://schemas.microsoft.com/office/word/2010/wordml" xmlns:wpg="http://schemas.microsoft.com/office/word/2010/wordprocessingGroup" xmlns:wpi="http://schemas.microsoft.com/office/word/2010/wordprocessingInk" xmlns:wne="http://schemas.microsoft.com/office/word/2006/wordml" xmlns:wps="http://schemas.microsoft.com/office/word/2010/wordprocessingShape" mc:Ignorable="w14 wp14">
   <w:body>
     <w:p>
       <w:pPr>
@@ -105,7 +105,7 @@
       <w:r>
         <w:rPr>
           <w:noProof/>
-          <w:lang w:eastAsia="es-AR"/>
+          <w:lang w:val="en-US"/>
         </w:rPr>
         <w:drawing>
           <wp:inline distT="0" distB="0" distL="0" distR="0" wp14:anchorId="44866C1A" wp14:editId="73EDFA62">
@@ -123,7 +123,7 @@
                     <pic:cNvPicPr/>
                   </pic:nvPicPr>
                   <pic:blipFill>
-                    <a:blip r:embed="rId6" cstate="print"/>
+                    <a:blip r:embed="rId7" cstate="print"/>
                     <a:stretch>
                       <a:fillRect/>
                     </a:stretch>
@@ -163,66 +163,57 @@
       <w:r>
         <w:t xml:space="preserve">como base el patrón de diseño </w:t>
       </w:r>
-      <w:proofErr w:type="spellStart"/>
       <w:r>
         <w:rPr>
           <w:b/>
           <w:u w:val="single"/>
         </w:rPr>
-        <w:t>Strategy</w:t>
-      </w:r>
-      <w:proofErr w:type="spellEnd"/>
+        <w:t>Strategy.</w:t>
+      </w:r>
+      <w:r>
+        <w:t xml:space="preserve"> </w:t>
+      </w:r>
+      <w:r>
+        <w:t>L</w:t>
+      </w:r>
+      <w:r>
+        <w:t xml:space="preserve">a razón por la </w:t>
+      </w:r>
+      <w:r>
+        <w:t xml:space="preserve">cual decidimos hacer esto </w:t>
+      </w:r>
+      <w:r>
+        <w:t>es que se cuenta con una Clase Abstracta (Condición) y 4 clases que van a implementar algunos de sus métodos (CondicionVegano, CondiciónDiabetes, CondicionHipertension y CondicionCeliaco).</w:t>
+      </w:r>
+      <w:r>
+        <w:t xml:space="preserve"> Como se puede ver, se factoriza el comportamiento común de las subclases </w:t>
+      </w:r>
+      <w:r>
+        <w:t xml:space="preserve">(método seSubsana) </w:t>
+      </w:r>
+      <w:r>
+        <w:t>en una única superclase.</w:t>
+      </w:r>
+    </w:p>
+    <w:p>
+      <w:r>
+        <w:t xml:space="preserve">A su vez, la clase Usuario “conoce” a la clase Condición a través de una variable de instancia, la colección </w:t>
+      </w:r>
       <w:r>
         <w:rPr>
           <w:b/>
-          <w:u w:val="single"/>
-        </w:rPr>
+        </w:rPr>
+        <w:t>condicionesPreexistentes</w:t>
+      </w:r>
+      <w:r>
         <w:t>.</w:t>
       </w:r>
-      <w:r>
-        <w:t xml:space="preserve"> </w:t>
-      </w:r>
-      <w:r>
-        <w:t>L</w:t>
-      </w:r>
-      <w:r>
-        <w:t xml:space="preserve">a razón por la </w:t>
-      </w:r>
-      <w:r>
-        <w:t xml:space="preserve">cual decidimos hacer esto </w:t>
-      </w:r>
-      <w:r>
-        <w:t>es que se cuenta con una Clase Abstracta (Condición) y 4 clases que van a implementar algunos de sus métodos (CondicionVegano, CondiciónDiabetes, CondicionHipertension y CondicionCeliaco).</w:t>
-      </w:r>
-      <w:r>
-        <w:t xml:space="preserve"> Como se puede ver, se factoriza el comportamiento común de las subclases </w:t>
-      </w:r>
-      <w:r>
-        <w:t xml:space="preserve">(método seSubsana) </w:t>
-      </w:r>
-      <w:r>
-        <w:t>en una única superclase.</w:t>
-      </w:r>
-    </w:p>
-    <w:p>
-      <w:r>
-        <w:t xml:space="preserve">A su vez, la clase Usuario “conoce” a la clase Condición a través de una variable de instancia, la colección </w:t>
-      </w:r>
-      <w:r>
-        <w:rPr>
-          <w:b/>
-        </w:rPr>
-        <w:t>condicionesPreexistentes</w:t>
-      </w:r>
-      <w:r>
-        <w:t>.</w:t>
-      </w:r>
     </w:p>
     <w:p>
       <w:r>
         <w:rPr>
           <w:noProof/>
-          <w:lang w:eastAsia="es-AR"/>
+          <w:lang w:val="en-US"/>
         </w:rPr>
         <w:lastRenderedPageBreak/>
         <w:drawing>
@@ -243,7 +234,7 @@
                     </pic:cNvPicPr>
                   </pic:nvPicPr>
                   <pic:blipFill>
-                    <a:blip r:embed="rId7">
+                    <a:blip r:embed="rId8">
                       <a:extLst>
                         <a:ext uri="{28A0092B-C50C-407E-A947-70E740481C1C}">
                           <a14:useLocalDpi xmlns:a14="http://schemas.microsoft.com/office/drawing/2010/main" val="0"/>
@@ -312,7 +303,7 @@
         <w:rPr>
           <w:noProof/>
           <w:sz w:val="24"/>
-          <w:lang w:eastAsia="es-AR"/>
+          <w:lang w:val="en-US"/>
         </w:rPr>
         <w:drawing>
           <wp:inline distT="0" distB="0" distL="0" distR="0" wp14:anchorId="78B7054C" wp14:editId="38A2A620">
@@ -330,7 +321,7 @@
                     <pic:cNvPicPr/>
                   </pic:nvPicPr>
                   <pic:blipFill>
-                    <a:blip r:embed="rId8">
+                    <a:blip r:embed="rId9">
                       <a:extLst>
                         <a:ext uri="{28A0092B-C50C-407E-A947-70E740481C1C}">
                           <a14:useLocalDpi xmlns:a14="http://schemas.microsoft.com/office/drawing/2010/main" val="0"/>
@@ -370,7 +361,7 @@
         <w:rPr>
           <w:noProof/>
           <w:sz w:val="24"/>
-          <w:lang w:eastAsia="es-AR"/>
+          <w:lang w:val="en-US"/>
         </w:rPr>
         <w:lastRenderedPageBreak/>
         <w:drawing>
@@ -389,7 +380,7 @@
                     <pic:cNvPicPr/>
                   </pic:nvPicPr>
                   <pic:blipFill>
-                    <a:blip r:embed="rId9">
+                    <a:blip r:embed="rId10">
                       <a:extLst>
                         <a:ext uri="{28A0092B-C50C-407E-A947-70E740481C1C}">
                           <a14:useLocalDpi xmlns:a14="http://schemas.microsoft.com/office/drawing/2010/main" val="0"/>
@@ -449,10 +440,10 @@
         <w:rPr>
           <w:noProof/>
           <w:sz w:val="24"/>
-          <w:lang w:eastAsia="es-AR"/>
+          <w:lang w:val="en-US"/>
         </w:rPr>
         <w:drawing>
-          <wp:inline distT="0" distB="0" distL="0" distR="0" wp14:anchorId="7539E15C" wp14:editId="7C94EFB9">
+          <wp:inline distT="0" distB="0" distL="0" distR="0" wp14:anchorId="7539E15C" wp14:editId="59BBF758">
             <wp:extent cx="5612130" cy="3589655"/>
             <wp:effectExtent l="0" t="0" r="0" b="0"/>
             <wp:docPr id="3" name="Picture 3"/>
@@ -467,7 +458,7 @@
                     <pic:cNvPicPr/>
                   </pic:nvPicPr>
                   <pic:blipFill>
-                    <a:blip r:embed="rId10">
+                    <a:blip r:embed="rId11">
                       <a:extLst>
                         <a:ext uri="{28A0092B-C50C-407E-A947-70E740481C1C}">
                           <a14:useLocalDpi xmlns:a14="http://schemas.microsoft.com/office/drawing/2010/main" val="0"/>
@@ -507,7 +498,7 @@
         <w:rPr>
           <w:noProof/>
           <w:sz w:val="24"/>
-          <w:lang w:eastAsia="es-AR"/>
+          <w:lang w:val="en-US"/>
         </w:rPr>
         <w:lastRenderedPageBreak/>
         <w:drawing>
@@ -526,7 +517,7 @@
                     <pic:cNvPicPr/>
                   </pic:nvPicPr>
                   <pic:blipFill>
-                    <a:blip r:embed="rId11">
+                    <a:blip r:embed="rId12">
                       <a:extLst>
                         <a:ext uri="{28A0092B-C50C-407E-A947-70E740481C1C}">
                           <a14:useLocalDpi xmlns:a14="http://schemas.microsoft.com/office/drawing/2010/main" val="0"/>
@@ -578,6 +569,554 @@
         </w:rPr>
         <w:t>En estos dos diagramas de clase, se decidió dividir las comidas en dos tipos distintos para facilitar luego la elección de recetas según sean aptas o no para las condiciones actuales incluidas en el programa.</w:t>
       </w:r>
+    </w:p>
+    <w:p>
+      <w:pPr>
+        <w:tabs>
+          <w:tab w:val="left" w:pos="4500"/>
+        </w:tabs>
+        <w:rPr>
+          <w:sz w:val="24"/>
+        </w:rPr>
+      </w:pPr>
+    </w:p>
+    <w:p>
+      <w:pPr>
+        <w:tabs>
+          <w:tab w:val="left" w:pos="4500"/>
+        </w:tabs>
+        <w:rPr>
+          <w:sz w:val="24"/>
+        </w:rPr>
+      </w:pPr>
+    </w:p>
+    <w:p>
+      <w:pPr>
+        <w:tabs>
+          <w:tab w:val="left" w:pos="4500"/>
+        </w:tabs>
+        <w:rPr>
+          <w:sz w:val="24"/>
+        </w:rPr>
+      </w:pPr>
+    </w:p>
+    <w:p>
+      <w:pPr>
+        <w:tabs>
+          <w:tab w:val="left" w:pos="4500"/>
+        </w:tabs>
+        <w:rPr>
+          <w:sz w:val="24"/>
+        </w:rPr>
+      </w:pPr>
+    </w:p>
+    <w:p>
+      <w:pPr>
+        <w:tabs>
+          <w:tab w:val="left" w:pos="4500"/>
+        </w:tabs>
+        <w:rPr>
+          <w:sz w:val="24"/>
+        </w:rPr>
+      </w:pPr>
+    </w:p>
+    <w:p>
+      <w:pPr>
+        <w:tabs>
+          <w:tab w:val="left" w:pos="4500"/>
+        </w:tabs>
+        <w:rPr>
+          <w:sz w:val="24"/>
+        </w:rPr>
+      </w:pPr>
+    </w:p>
+    <w:p>
+      <w:pPr>
+        <w:tabs>
+          <w:tab w:val="left" w:pos="4500"/>
+        </w:tabs>
+        <w:rPr>
+          <w:sz w:val="24"/>
+        </w:rPr>
+      </w:pPr>
+    </w:p>
+    <w:p>
+      <w:pPr>
+        <w:tabs>
+          <w:tab w:val="left" w:pos="4500"/>
+        </w:tabs>
+        <w:rPr>
+          <w:sz w:val="24"/>
+        </w:rPr>
+      </w:pPr>
+    </w:p>
+    <w:p>
+      <w:pPr>
+        <w:tabs>
+          <w:tab w:val="left" w:pos="4500"/>
+        </w:tabs>
+        <w:rPr>
+          <w:b/>
+          <w:sz w:val="24"/>
+          <w:u w:val="single"/>
+        </w:rPr>
+      </w:pPr>
+      <w:r>
+        <w:rPr>
+          <w:b/>
+          <w:sz w:val="24"/>
+          <w:u w:val="single"/>
+        </w:rPr>
+        <w:lastRenderedPageBreak/>
+        <w:t>Entrega Número 2.</w:t>
+      </w:r>
+    </w:p>
+    <w:p>
+      <w:pPr>
+        <w:tabs>
+          <w:tab w:val="left" w:pos="4500"/>
+        </w:tabs>
+        <w:rPr>
+          <w:sz w:val="24"/>
+        </w:rPr>
+      </w:pPr>
+      <w:r>
+        <w:rPr>
+          <w:b/>
+          <w:sz w:val="24"/>
+          <w:u w:val="single"/>
+        </w:rPr>
+        <w:t>Strategy.</w:t>
+      </w:r>
+    </w:p>
+    <w:p>
+      <w:pPr>
+        <w:tabs>
+          <w:tab w:val="left" w:pos="4500"/>
+        </w:tabs>
+        <w:rPr>
+          <w:sz w:val="24"/>
+          <w:u w:val="single"/>
+        </w:rPr>
+      </w:pPr>
+      <w:r>
+        <w:rPr>
+          <w:sz w:val="24"/>
+          <w:u w:val="single"/>
+        </w:rPr>
+        <w:t xml:space="preserve">Diagrama de </w:t>
+      </w:r>
+      <w:r>
+        <w:rPr>
+          <w:sz w:val="24"/>
+          <w:u w:val="single"/>
+        </w:rPr>
+        <w:t xml:space="preserve">clases </w:t>
+      </w:r>
+      <w:r>
+        <w:rPr>
+          <w:sz w:val="24"/>
+          <w:u w:val="single"/>
+        </w:rPr>
+        <w:t>Filtros.</w:t>
+      </w:r>
+    </w:p>
+    <w:p>
+      <w:pPr>
+        <w:tabs>
+          <w:tab w:val="left" w:pos="4500"/>
+        </w:tabs>
+        <w:rPr>
+          <w:sz w:val="24"/>
+        </w:rPr>
+      </w:pPr>
+      <w:r>
+        <w:rPr>
+          <w:noProof/>
+          <w:sz w:val="24"/>
+          <w:lang w:val="en-US"/>
+        </w:rPr>
+        <w:drawing>
+          <wp:anchor distT="0" distB="0" distL="114300" distR="114300" simplePos="0" relativeHeight="251659264" behindDoc="0" locked="0" layoutInCell="1" allowOverlap="1" wp14:anchorId="74B4C3B8" wp14:editId="6A9B3D69">
+            <wp:simplePos x="0" y="0"/>
+            <wp:positionH relativeFrom="column">
+              <wp:posOffset>-1028700</wp:posOffset>
+            </wp:positionH>
+            <wp:positionV relativeFrom="paragraph">
+              <wp:posOffset>128905</wp:posOffset>
+            </wp:positionV>
+            <wp:extent cx="7489825" cy="2171700"/>
+            <wp:effectExtent l="0" t="0" r="0" b="0"/>
+            <wp:wrapNone/>
+            <wp:docPr id="6" name="Picture 6"/>
+            <wp:cNvGraphicFramePr>
+              <a:graphicFrameLocks xmlns:a="http://schemas.openxmlformats.org/drawingml/2006/main" noChangeAspect="1"/>
+            </wp:cNvGraphicFramePr>
+            <a:graphic xmlns:a="http://schemas.openxmlformats.org/drawingml/2006/main">
+              <a:graphicData uri="http://schemas.openxmlformats.org/drawingml/2006/picture">
+                <pic:pic xmlns:pic="http://schemas.openxmlformats.org/drawingml/2006/picture">
+                  <pic:nvPicPr>
+                    <pic:cNvPr id="0" name="filtro_recetas_strategy.jpg"/>
+                    <pic:cNvPicPr/>
+                  </pic:nvPicPr>
+                  <pic:blipFill>
+                    <a:blip r:embed="rId13">
+                      <a:extLst>
+                        <a:ext uri="{28A0092B-C50C-407E-A947-70E740481C1C}">
+                          <a14:useLocalDpi xmlns:a14="http://schemas.microsoft.com/office/drawing/2010/main" val="0"/>
+                        </a:ext>
+                      </a:extLst>
+                    </a:blip>
+                    <a:stretch>
+                      <a:fillRect/>
+                    </a:stretch>
+                  </pic:blipFill>
+                  <pic:spPr>
+                    <a:xfrm>
+                      <a:off x="0" y="0"/>
+                      <a:ext cx="7489825" cy="2171700"/>
+                    </a:xfrm>
+                    <a:prstGeom prst="rect">
+                      <a:avLst/>
+                    </a:prstGeom>
+                    <a:extLst>
+                      <a:ext uri="{FAA26D3D-D897-4be2-8F04-BA451C77F1D7}">
+                        <ma14:placeholderFlag xmlns:ma14="http://schemas.microsoft.com/office/mac/drawingml/2011/main"/>
+                      </a:ext>
+                    </a:extLst>
+                  </pic:spPr>
+                </pic:pic>
+              </a:graphicData>
+            </a:graphic>
+            <wp14:sizeRelH relativeFrom="page">
+              <wp14:pctWidth>0</wp14:pctWidth>
+            </wp14:sizeRelH>
+            <wp14:sizeRelV relativeFrom="page">
+              <wp14:pctHeight>0</wp14:pctHeight>
+            </wp14:sizeRelV>
+          </wp:anchor>
+        </w:drawing>
+      </w:r>
+    </w:p>
+    <w:p>
+      <w:pPr>
+        <w:tabs>
+          <w:tab w:val="left" w:pos="4500"/>
+        </w:tabs>
+        <w:rPr>
+          <w:sz w:val="24"/>
+        </w:rPr>
+      </w:pPr>
+    </w:p>
+    <w:p>
+      <w:pPr>
+        <w:tabs>
+          <w:tab w:val="left" w:pos="4500"/>
+        </w:tabs>
+        <w:rPr>
+          <w:sz w:val="24"/>
+        </w:rPr>
+      </w:pPr>
+    </w:p>
+    <w:p>
+      <w:pPr>
+        <w:tabs>
+          <w:tab w:val="left" w:pos="4500"/>
+        </w:tabs>
+        <w:rPr>
+          <w:sz w:val="24"/>
+        </w:rPr>
+      </w:pPr>
+    </w:p>
+    <w:p>
+      <w:pPr>
+        <w:tabs>
+          <w:tab w:val="left" w:pos="4500"/>
+        </w:tabs>
+        <w:rPr>
+          <w:sz w:val="24"/>
+        </w:rPr>
+      </w:pPr>
+    </w:p>
+    <w:p>
+      <w:pPr>
+        <w:tabs>
+          <w:tab w:val="left" w:pos="4500"/>
+        </w:tabs>
+        <w:rPr>
+          <w:sz w:val="24"/>
+        </w:rPr>
+      </w:pPr>
+    </w:p>
+    <w:p>
+      <w:pPr>
+        <w:tabs>
+          <w:tab w:val="left" w:pos="4500"/>
+        </w:tabs>
+        <w:rPr>
+          <w:sz w:val="24"/>
+        </w:rPr>
+      </w:pPr>
+    </w:p>
+    <w:p>
+      <w:pPr>
+        <w:tabs>
+          <w:tab w:val="left" w:pos="4500"/>
+        </w:tabs>
+        <w:rPr>
+          <w:sz w:val="24"/>
+        </w:rPr>
+      </w:pPr>
+    </w:p>
+    <w:p>
+      <w:pPr>
+        <w:tabs>
+          <w:tab w:val="left" w:pos="4500"/>
+        </w:tabs>
+        <w:rPr>
+          <w:sz w:val="24"/>
+          <w:u w:val="single"/>
+        </w:rPr>
+      </w:pPr>
+      <w:r>
+        <w:rPr>
+          <w:sz w:val="24"/>
+          <w:u w:val="single"/>
+        </w:rPr>
+        <w:t>Diagrama de clases de Busquedas Posteriores.</w:t>
+      </w:r>
+    </w:p>
+    <w:p>
+      <w:pPr>
+        <w:tabs>
+          <w:tab w:val="left" w:pos="4500"/>
+        </w:tabs>
+        <w:rPr>
+          <w:sz w:val="24"/>
+        </w:rPr>
+      </w:pPr>
+      <w:r>
+        <w:rPr>
+          <w:noProof/>
+          <w:sz w:val="24"/>
+          <w:lang w:val="en-US"/>
+        </w:rPr>
+        <w:drawing>
+          <wp:anchor distT="0" distB="0" distL="114300" distR="114300" simplePos="0" relativeHeight="251658240" behindDoc="0" locked="0" layoutInCell="1" allowOverlap="1" wp14:anchorId="2658DDE6" wp14:editId="46C6D461">
+            <wp:simplePos x="0" y="0"/>
+            <wp:positionH relativeFrom="column">
+              <wp:posOffset>-457200</wp:posOffset>
+            </wp:positionH>
+            <wp:positionV relativeFrom="paragraph">
+              <wp:posOffset>21590</wp:posOffset>
+            </wp:positionV>
+            <wp:extent cx="6948805" cy="1953895"/>
+            <wp:effectExtent l="0" t="0" r="0" b="0"/>
+            <wp:wrapNone/>
+            <wp:docPr id="5" name="Picture 5"/>
+            <wp:cNvGraphicFramePr>
+              <a:graphicFrameLocks xmlns:a="http://schemas.openxmlformats.org/drawingml/2006/main" noChangeAspect="1"/>
+            </wp:cNvGraphicFramePr>
+            <a:graphic xmlns:a="http://schemas.openxmlformats.org/drawingml/2006/main">
+              <a:graphicData uri="http://schemas.openxmlformats.org/drawingml/2006/picture">
+                <pic:pic xmlns:pic="http://schemas.openxmlformats.org/drawingml/2006/picture">
+                  <pic:nvPicPr>
+                    <pic:cNvPr id="0" name="filtro_busquedas_strategy.jpg"/>
+                    <pic:cNvPicPr/>
+                  </pic:nvPicPr>
+                  <pic:blipFill>
+                    <a:blip r:embed="rId14">
+                      <a:extLst>
+                        <a:ext uri="{28A0092B-C50C-407E-A947-70E740481C1C}">
+                          <a14:useLocalDpi xmlns:a14="http://schemas.microsoft.com/office/drawing/2010/main" val="0"/>
+                        </a:ext>
+                      </a:extLst>
+                    </a:blip>
+                    <a:stretch>
+                      <a:fillRect/>
+                    </a:stretch>
+                  </pic:blipFill>
+                  <pic:spPr>
+                    <a:xfrm>
+                      <a:off x="0" y="0"/>
+                      <a:ext cx="6948805" cy="1953895"/>
+                    </a:xfrm>
+                    <a:prstGeom prst="rect">
+                      <a:avLst/>
+                    </a:prstGeom>
+                    <a:extLst>
+                      <a:ext uri="{FAA26D3D-D897-4be2-8F04-BA451C77F1D7}">
+                        <ma14:placeholderFlag xmlns:ma14="http://schemas.microsoft.com/office/mac/drawingml/2011/main"/>
+                      </a:ext>
+                    </a:extLst>
+                  </pic:spPr>
+                </pic:pic>
+              </a:graphicData>
+            </a:graphic>
+            <wp14:sizeRelH relativeFrom="page">
+              <wp14:pctWidth>0</wp14:pctWidth>
+            </wp14:sizeRelH>
+            <wp14:sizeRelV relativeFrom="page">
+              <wp14:pctHeight>0</wp14:pctHeight>
+            </wp14:sizeRelV>
+          </wp:anchor>
+        </w:drawing>
+      </w:r>
+    </w:p>
+    <w:p>
+      <w:pPr>
+        <w:tabs>
+          <w:tab w:val="left" w:pos="4500"/>
+        </w:tabs>
+        <w:rPr>
+          <w:sz w:val="24"/>
+        </w:rPr>
+      </w:pPr>
+    </w:p>
+    <w:p>
+      <w:pPr>
+        <w:tabs>
+          <w:tab w:val="left" w:pos="4500"/>
+        </w:tabs>
+        <w:rPr>
+          <w:sz w:val="24"/>
+        </w:rPr>
+      </w:pPr>
+    </w:p>
+    <w:p>
+      <w:pPr>
+        <w:tabs>
+          <w:tab w:val="left" w:pos="4500"/>
+        </w:tabs>
+        <w:rPr>
+          <w:sz w:val="24"/>
+        </w:rPr>
+      </w:pPr>
+    </w:p>
+    <w:p>
+      <w:pPr>
+        <w:tabs>
+          <w:tab w:val="left" w:pos="4500"/>
+        </w:tabs>
+        <w:rPr>
+          <w:sz w:val="24"/>
+        </w:rPr>
+      </w:pPr>
+    </w:p>
+    <w:p>
+      <w:pPr>
+        <w:tabs>
+          <w:tab w:val="left" w:pos="3200"/>
+        </w:tabs>
+        <w:rPr>
+          <w:sz w:val="24"/>
+        </w:rPr>
+      </w:pPr>
+      <w:r>
+        <w:rPr>
+          <w:sz w:val="24"/>
+        </w:rPr>
+        <w:tab/>
+      </w:r>
+    </w:p>
+    <w:p>
+      <w:pPr>
+        <w:tabs>
+          <w:tab w:val="left" w:pos="3200"/>
+        </w:tabs>
+        <w:rPr>
+          <w:sz w:val="24"/>
+        </w:rPr>
+      </w:pPr>
+    </w:p>
+    <w:p>
+      <w:pPr>
+        <w:tabs>
+          <w:tab w:val="left" w:pos="3200"/>
+        </w:tabs>
+        <w:rPr>
+          <w:sz w:val="24"/>
+        </w:rPr>
+      </w:pPr>
+      <w:r>
+        <w:rPr>
+          <w:noProof/>
+          <w:sz w:val="24"/>
+          <w:lang w:val="en-US"/>
+        </w:rPr>
+        <w:lastRenderedPageBreak/>
+        <w:drawing>
+          <wp:inline distT="0" distB="0" distL="0" distR="0" wp14:anchorId="135069AA" wp14:editId="03ED1B15">
+            <wp:extent cx="5612130" cy="3557905"/>
+            <wp:effectExtent l="0" t="0" r="0" b="0"/>
+            <wp:docPr id="8" name="Picture 8"/>
+            <wp:cNvGraphicFramePr>
+              <a:graphicFrameLocks xmlns:a="http://schemas.openxmlformats.org/drawingml/2006/main" noChangeAspect="1"/>
+            </wp:cNvGraphicFramePr>
+            <a:graphic xmlns:a="http://schemas.openxmlformats.org/drawingml/2006/main">
+              <a:graphicData uri="http://schemas.openxmlformats.org/drawingml/2006/picture">
+                <pic:pic xmlns:pic="http://schemas.openxmlformats.org/drawingml/2006/picture">
+                  <pic:nvPicPr>
+                    <pic:cNvPr id="0" name="filtros_diagrama_objetos.jpg"/>
+                    <pic:cNvPicPr/>
+                  </pic:nvPicPr>
+                  <pic:blipFill>
+                    <a:blip r:embed="rId15">
+                      <a:extLst>
+                        <a:ext uri="{28A0092B-C50C-407E-A947-70E740481C1C}">
+                          <a14:useLocalDpi xmlns:a14="http://schemas.microsoft.com/office/drawing/2010/main" val="0"/>
+                        </a:ext>
+                      </a:extLst>
+                    </a:blip>
+                    <a:stretch>
+                      <a:fillRect/>
+                    </a:stretch>
+                  </pic:blipFill>
+                  <pic:spPr>
+                    <a:xfrm>
+                      <a:off x="0" y="0"/>
+                      <a:ext cx="5612130" cy="3557905"/>
+                    </a:xfrm>
+                    <a:prstGeom prst="rect">
+                      <a:avLst/>
+                    </a:prstGeom>
+                  </pic:spPr>
+                </pic:pic>
+              </a:graphicData>
+            </a:graphic>
+          </wp:inline>
+        </w:drawing>
+      </w:r>
+    </w:p>
+    <w:p>
+      <w:pPr>
+        <w:tabs>
+          <w:tab w:val="left" w:pos="3200"/>
+        </w:tabs>
+        <w:rPr>
+          <w:sz w:val="24"/>
+        </w:rPr>
+      </w:pPr>
+    </w:p>
+    <w:p>
+      <w:pPr>
+        <w:tabs>
+          <w:tab w:val="left" w:pos="3200"/>
+        </w:tabs>
+        <w:rPr>
+          <w:sz w:val="24"/>
+        </w:rPr>
+      </w:pPr>
+    </w:p>
+    <w:p>
+      <w:pPr>
+        <w:tabs>
+          <w:tab w:val="left" w:pos="3200"/>
+        </w:tabs>
+        <w:rPr>
+          <w:sz w:val="24"/>
+        </w:rPr>
+      </w:pPr>
       <w:bookmarkStart w:id="0" w:name="_GoBack"/>
       <w:bookmarkEnd w:id="0"/>
     </w:p>
@@ -592,7 +1131,7 @@
 </file>
 
 <file path=word/numbering.xml><?xml version="1.0" encoding="utf-8"?>
-<w:numbering xmlns:wpc="http://schemas.microsoft.com/office/word/2010/wordprocessingCanvas" xmlns:mc="http://schemas.openxmlformats.org/markup-compatibility/2006" xmlns:o="urn:schemas-microsoft-com:office:office" xmlns:r="http://schemas.openxmlformats.org/officeDocument/2006/relationships" xmlns:m="http://schemas.openxmlformats.org/officeDocument/2006/math" xmlns:v="urn:schemas-microsoft-com:vml" xmlns:wp14="http://schemas.microsoft.com/office/word/2010/wordprocessingDrawing" xmlns:wp="http://schemas.openxmlformats.org/drawingml/2006/wordprocessingDrawing" xmlns:w10="urn:schemas-microsoft-com:office:word" xmlns:w="http://schemas.openxmlformats.org/wordprocessingml/2006/main" xmlns:w14="http://schemas.microsoft.com/office/word/2010/wordml" xmlns:w15="http://schemas.microsoft.com/office/word/2012/wordml" xmlns:wpg="http://schemas.microsoft.com/office/word/2010/wordprocessingGroup" xmlns:wpi="http://schemas.microsoft.com/office/word/2010/wordprocessingInk" xmlns:wne="http://schemas.microsoft.com/office/word/2006/wordml" xmlns:wps="http://schemas.microsoft.com/office/word/2010/wordprocessingShape" mc:Ignorable="w14 w15 wp14">
+<w:numbering xmlns:wpc="http://schemas.microsoft.com/office/word/2010/wordprocessingCanvas" xmlns:mo="http://schemas.microsoft.com/office/mac/office/2008/main" xmlns:mc="http://schemas.openxmlformats.org/markup-compatibility/2006" xmlns:mv="urn:schemas-microsoft-com:mac:vml" xmlns:o="urn:schemas-microsoft-com:office:office" xmlns:r="http://schemas.openxmlformats.org/officeDocument/2006/relationships" xmlns:m="http://schemas.openxmlformats.org/officeDocument/2006/math" xmlns:v="urn:schemas-microsoft-com:vml" xmlns:wp14="http://schemas.microsoft.com/office/word/2010/wordprocessingDrawing" xmlns:wp="http://schemas.openxmlformats.org/drawingml/2006/wordprocessingDrawing" xmlns:w10="urn:schemas-microsoft-com:office:word" xmlns:w="http://schemas.openxmlformats.org/wordprocessingml/2006/main" xmlns:w14="http://schemas.microsoft.com/office/word/2010/wordml" xmlns:wpg="http://schemas.microsoft.com/office/word/2010/wordprocessingGroup" xmlns:wpi="http://schemas.microsoft.com/office/word/2010/wordprocessingInk" xmlns:wne="http://schemas.microsoft.com/office/word/2006/wordml" xmlns:wps="http://schemas.microsoft.com/office/word/2010/wordprocessingShape" mc:Ignorable="w14 wp14">
   <w:abstractNum w:abstractNumId="0">
     <w:nsid w:val="10467C1B"/>
     <w:multiLevelType w:val="multilevel"/>
@@ -749,7 +1288,7 @@
 </file>
 
 <file path=word/styles.xml><?xml version="1.0" encoding="utf-8"?>
-<w:styles xmlns:mc="http://schemas.openxmlformats.org/markup-compatibility/2006" xmlns:r="http://schemas.openxmlformats.org/officeDocument/2006/relationships" xmlns:w="http://schemas.openxmlformats.org/wordprocessingml/2006/main" xmlns:w14="http://schemas.microsoft.com/office/word/2010/wordml" xmlns:w15="http://schemas.microsoft.com/office/word/2012/wordml" mc:Ignorable="w14 w15">
+<w:styles xmlns:mc="http://schemas.openxmlformats.org/markup-compatibility/2006" xmlns:r="http://schemas.openxmlformats.org/officeDocument/2006/relationships" xmlns:w="http://schemas.openxmlformats.org/wordprocessingml/2006/main" xmlns:w14="http://schemas.microsoft.com/office/word/2010/wordml" mc:Ignorable="w14">
   <w:docDefaults>
     <w:rPrDefault>
       <w:rPr>
@@ -765,369 +1304,153 @@
       </w:pPr>
     </w:pPrDefault>
   </w:docDefaults>
-  <w:latentStyles w:defLockedState="0" w:defUIPriority="99" w:defSemiHidden="0" w:defUnhideWhenUsed="0" w:defQFormat="0" w:count="371">
-    <w:lsdException w:name="Normal" w:uiPriority="0" w:qFormat="1"/>
-    <w:lsdException w:name="heading 1" w:uiPriority="9" w:qFormat="1"/>
-    <w:lsdException w:name="heading 2" w:semiHidden="1" w:uiPriority="9" w:unhideWhenUsed="1" w:qFormat="1"/>
-    <w:lsdException w:name="heading 3" w:semiHidden="1" w:uiPriority="9" w:unhideWhenUsed="1" w:qFormat="1"/>
-    <w:lsdException w:name="heading 4" w:semiHidden="1" w:uiPriority="9" w:unhideWhenUsed="1" w:qFormat="1"/>
-    <w:lsdException w:name="heading 5" w:semiHidden="1" w:uiPriority="9" w:unhideWhenUsed="1" w:qFormat="1"/>
-    <w:lsdException w:name="heading 6" w:semiHidden="1" w:uiPriority="9" w:unhideWhenUsed="1" w:qFormat="1"/>
-    <w:lsdException w:name="heading 7" w:semiHidden="1" w:uiPriority="9" w:unhideWhenUsed="1" w:qFormat="1"/>
-    <w:lsdException w:name="heading 8" w:semiHidden="1" w:uiPriority="9" w:unhideWhenUsed="1" w:qFormat="1"/>
-    <w:lsdException w:name="heading 9" w:semiHidden="1" w:uiPriority="9" w:unhideWhenUsed="1" w:qFormat="1"/>
-    <w:lsdException w:name="index 1" w:semiHidden="1" w:unhideWhenUsed="1"/>
-    <w:lsdException w:name="index 2" w:semiHidden="1" w:unhideWhenUsed="1"/>
-    <w:lsdException w:name="index 3" w:semiHidden="1" w:unhideWhenUsed="1"/>
-    <w:lsdException w:name="index 4" w:semiHidden="1" w:unhideWhenUsed="1"/>
-    <w:lsdException w:name="index 5" w:semiHidden="1" w:unhideWhenUsed="1"/>
-    <w:lsdException w:name="index 6" w:semiHidden="1" w:unhideWhenUsed="1"/>
-    <w:lsdException w:name="index 7" w:semiHidden="1" w:unhideWhenUsed="1"/>
-    <w:lsdException w:name="index 8" w:semiHidden="1" w:unhideWhenUsed="1"/>
-    <w:lsdException w:name="index 9" w:semiHidden="1" w:unhideWhenUsed="1"/>
-    <w:lsdException w:name="toc 1" w:semiHidden="1" w:uiPriority="39" w:unhideWhenUsed="1"/>
-    <w:lsdException w:name="toc 2" w:semiHidden="1" w:uiPriority="39" w:unhideWhenUsed="1"/>
-    <w:lsdException w:name="toc 3" w:semiHidden="1" w:uiPriority="39" w:unhideWhenUsed="1"/>
-    <w:lsdException w:name="toc 4" w:semiHidden="1" w:uiPriority="39" w:unhideWhenUsed="1"/>
-    <w:lsdException w:name="toc 5" w:semiHidden="1" w:uiPriority="39" w:unhideWhenUsed="1"/>
-    <w:lsdException w:name="toc 6" w:semiHidden="1" w:uiPriority="39" w:unhideWhenUsed="1"/>
-    <w:lsdException w:name="toc 7" w:semiHidden="1" w:uiPriority="39" w:unhideWhenUsed="1"/>
-    <w:lsdException w:name="toc 8" w:semiHidden="1" w:uiPriority="39" w:unhideWhenUsed="1"/>
-    <w:lsdException w:name="toc 9" w:semiHidden="1" w:uiPriority="39" w:unhideWhenUsed="1"/>
-    <w:lsdException w:name="Normal Indent" w:semiHidden="1" w:unhideWhenUsed="1"/>
-    <w:lsdException w:name="footnote text" w:semiHidden="1" w:unhideWhenUsed="1"/>
-    <w:lsdException w:name="annotation text" w:semiHidden="1" w:unhideWhenUsed="1"/>
-    <w:lsdException w:name="header" w:semiHidden="1" w:unhideWhenUsed="1"/>
-    <w:lsdException w:name="footer" w:semiHidden="1" w:unhideWhenUsed="1"/>
-    <w:lsdException w:name="index heading" w:semiHidden="1" w:unhideWhenUsed="1"/>
-    <w:lsdException w:name="caption" w:semiHidden="1" w:uiPriority="35" w:unhideWhenUsed="1" w:qFormat="1"/>
-    <w:lsdException w:name="table of figures" w:semiHidden="1" w:unhideWhenUsed="1"/>
-    <w:lsdException w:name="envelope address" w:semiHidden="1" w:unhideWhenUsed="1"/>
-    <w:lsdException w:name="envelope return" w:semiHidden="1" w:unhideWhenUsed="1"/>
-    <w:lsdException w:name="footnote reference" w:semiHidden="1" w:unhideWhenUsed="1"/>
-    <w:lsdException w:name="annotation reference" w:semiHidden="1" w:unhideWhenUsed="1"/>
-    <w:lsdException w:name="line number" w:semiHidden="1" w:unhideWhenUsed="1"/>
-    <w:lsdException w:name="page number" w:semiHidden="1" w:unhideWhenUsed="1"/>
-    <w:lsdException w:name="endnote reference" w:semiHidden="1" w:unhideWhenUsed="1"/>
-    <w:lsdException w:name="endnote text" w:semiHidden="1" w:unhideWhenUsed="1"/>
-    <w:lsdException w:name="table of authorities" w:semiHidden="1" w:unhideWhenUsed="1"/>
-    <w:lsdException w:name="macro" w:semiHidden="1" w:unhideWhenUsed="1"/>
-    <w:lsdException w:name="toa heading" w:semiHidden="1" w:unhideWhenUsed="1"/>
-    <w:lsdException w:name="List" w:semiHidden="1" w:unhideWhenUsed="1"/>
-    <w:lsdException w:name="List Bullet" w:semiHidden="1" w:unhideWhenUsed="1"/>
-    <w:lsdException w:name="List Number" w:semiHidden="1" w:unhideWhenUsed="1"/>
-    <w:lsdException w:name="List 2" w:semiHidden="1" w:unhideWhenUsed="1"/>
-    <w:lsdException w:name="List 3" w:semiHidden="1" w:unhideWhenUsed="1"/>
-    <w:lsdException w:name="List 4" w:semiHidden="1" w:unhideWhenUsed="1"/>
-    <w:lsdException w:name="List 5" w:semiHidden="1" w:unhideWhenUsed="1"/>
-    <w:lsdException w:name="List Bullet 2" w:semiHidden="1" w:unhideWhenUsed="1"/>
-    <w:lsdException w:name="List Bullet 3" w:semiHidden="1" w:unhideWhenUsed="1"/>
-    <w:lsdException w:name="List Bullet 4" w:semiHidden="1" w:unhideWhenUsed="1"/>
-    <w:lsdException w:name="List Bullet 5" w:semiHidden="1" w:unhideWhenUsed="1"/>
-    <w:lsdException w:name="List Number 2" w:semiHidden="1" w:unhideWhenUsed="1"/>
-    <w:lsdException w:name="List Number 3" w:semiHidden="1" w:unhideWhenUsed="1"/>
-    <w:lsdException w:name="List Number 4" w:semiHidden="1" w:unhideWhenUsed="1"/>
-    <w:lsdException w:name="List Number 5" w:semiHidden="1" w:unhideWhenUsed="1"/>
-    <w:lsdException w:name="Title" w:uiPriority="10" w:qFormat="1"/>
-    <w:lsdException w:name="Closing" w:semiHidden="1" w:unhideWhenUsed="1"/>
-    <w:lsdException w:name="Signature" w:semiHidden="1" w:unhideWhenUsed="1"/>
-    <w:lsdException w:name="Default Paragraph Font" w:semiHidden="1" w:uiPriority="1" w:unhideWhenUsed="1"/>
-    <w:lsdException w:name="Body Text" w:semiHidden="1" w:unhideWhenUsed="1"/>
-    <w:lsdException w:name="Body Text Indent" w:semiHidden="1" w:unhideWhenUsed="1"/>
-    <w:lsdException w:name="List Continue" w:semiHidden="1" w:unhideWhenUsed="1"/>
-    <w:lsdException w:name="List Continue 2" w:semiHidden="1" w:unhideWhenUsed="1"/>
-    <w:lsdException w:name="List Continue 3" w:semiHidden="1" w:unhideWhenUsed="1"/>
-    <w:lsdException w:name="List Continue 4" w:semiHidden="1" w:unhideWhenUsed="1"/>
-    <w:lsdException w:name="List Continue 5" w:semiHidden="1" w:unhideWhenUsed="1"/>
-    <w:lsdException w:name="Message Header" w:semiHidden="1" w:unhideWhenUsed="1"/>
-    <w:lsdException w:name="Subtitle" w:uiPriority="11" w:qFormat="1"/>
-    <w:lsdException w:name="Salutation" w:semiHidden="1" w:unhideWhenUsed="1"/>
-    <w:lsdException w:name="Date" w:semiHidden="1" w:unhideWhenUsed="1"/>
-    <w:lsdException w:name="Body Text First Indent" w:semiHidden="1" w:unhideWhenUsed="1"/>
-    <w:lsdException w:name="Body Text First Indent 2" w:semiHidden="1" w:unhideWhenUsed="1"/>
-    <w:lsdException w:name="Note Heading" w:semiHidden="1" w:unhideWhenUsed="1"/>
-    <w:lsdException w:name="Body Text 2" w:semiHidden="1" w:unhideWhenUsed="1"/>
-    <w:lsdException w:name="Body Text 3" w:semiHidden="1" w:unhideWhenUsed="1"/>
-    <w:lsdException w:name="Body Text Indent 2" w:semiHidden="1" w:unhideWhenUsed="1"/>
-    <w:lsdException w:name="Body Text Indent 3" w:semiHidden="1" w:unhideWhenUsed="1"/>
-    <w:lsdException w:name="Block Text" w:semiHidden="1" w:unhideWhenUsed="1"/>
-    <w:lsdException w:name="Hyperlink" w:semiHidden="1" w:unhideWhenUsed="1"/>
-    <w:lsdException w:name="FollowedHyperlink" w:semiHidden="1" w:unhideWhenUsed="1"/>
-    <w:lsdException w:name="Strong" w:uiPriority="22" w:qFormat="1"/>
-    <w:lsdException w:name="Emphasis" w:uiPriority="20" w:qFormat="1"/>
-    <w:lsdException w:name="Document Map" w:semiHidden="1" w:unhideWhenUsed="1"/>
-    <w:lsdException w:name="Plain Text" w:semiHidden="1" w:unhideWhenUsed="1"/>
-    <w:lsdException w:name="E-mail Signature" w:semiHidden="1" w:unhideWhenUsed="1"/>
-    <w:lsdException w:name="HTML Top of Form" w:semiHidden="1" w:unhideWhenUsed="1"/>
-    <w:lsdException w:name="HTML Bottom of Form" w:semiHidden="1" w:unhideWhenUsed="1"/>
-    <w:lsdException w:name="Normal (Web)" w:semiHidden="1" w:unhideWhenUsed="1"/>
-    <w:lsdException w:name="HTML Acronym" w:semiHidden="1" w:unhideWhenUsed="1"/>
-    <w:lsdException w:name="HTML Address" w:semiHidden="1" w:unhideWhenUsed="1"/>
-    <w:lsdException w:name="HTML Cite" w:semiHidden="1" w:unhideWhenUsed="1"/>
-    <w:lsdException w:name="HTML Code" w:semiHidden="1" w:unhideWhenUsed="1"/>
-    <w:lsdException w:name="HTML Definition" w:semiHidden="1" w:unhideWhenUsed="1"/>
-    <w:lsdException w:name="HTML Keyboard" w:semiHidden="1" w:unhideWhenUsed="1"/>
-    <w:lsdException w:name="HTML Preformatted" w:semiHidden="1" w:unhideWhenUsed="1"/>
-    <w:lsdException w:name="HTML Sample" w:semiHidden="1" w:unhideWhenUsed="1"/>
-    <w:lsdException w:name="HTML Typewriter" w:semiHidden="1" w:unhideWhenUsed="1"/>
-    <w:lsdException w:name="HTML Variable" w:semiHidden="1" w:unhideWhenUsed="1"/>
-    <w:lsdException w:name="Normal Table" w:semiHidden="1" w:unhideWhenUsed="1"/>
-    <w:lsdException w:name="annotation subject" w:semiHidden="1" w:unhideWhenUsed="1"/>
-    <w:lsdException w:name="No List" w:semiHidden="1" w:unhideWhenUsed="1"/>
-    <w:lsdException w:name="Outline List 1" w:semiHidden="1" w:unhideWhenUsed="1"/>
-    <w:lsdException w:name="Outline List 2" w:semiHidden="1" w:unhideWhenUsed="1"/>
-    <w:lsdException w:name="Outline List 3" w:semiHidden="1" w:unhideWhenUsed="1"/>
-    <w:lsdException w:name="Table Simple 1" w:semiHidden="1" w:unhideWhenUsed="1"/>
-    <w:lsdException w:name="Table Simple 2" w:semiHidden="1" w:unhideWhenUsed="1"/>
-    <w:lsdException w:name="Table Simple 3" w:semiHidden="1" w:unhideWhenUsed="1"/>
-    <w:lsdException w:name="Table Classic 1" w:semiHidden="1" w:unhideWhenUsed="1"/>
-    <w:lsdException w:name="Table Classic 2" w:semiHidden="1" w:unhideWhenUsed="1"/>
-    <w:lsdException w:name="Table Classic 3" w:semiHidden="1" w:unhideWhenUsed="1"/>
-    <w:lsdException w:name="Table Classic 4" w:semiHidden="1" w:unhideWhenUsed="1"/>
-    <w:lsdException w:name="Table Colorful 1" w:semiHidden="1" w:unhideWhenUsed="1"/>
-    <w:lsdException w:name="Table Colorful 2" w:semiHidden="1" w:unhideWhenUsed="1"/>
-    <w:lsdException w:name="Table Colorful 3" w:semiHidden="1" w:unhideWhenUsed="1"/>
-    <w:lsdException w:name="Table Columns 1" w:semiHidden="1" w:unhideWhenUsed="1"/>
-    <w:lsdException w:name="Table Columns 2" w:semiHidden="1" w:unhideWhenUsed="1"/>
-    <w:lsdException w:name="Table Columns 3" w:semiHidden="1" w:unhideWhenUsed="1"/>
-    <w:lsdException w:name="Table Columns 4" w:semiHidden="1" w:unhideWhenUsed="1"/>
-    <w:lsdException w:name="Table Columns 5" w:semiHidden="1" w:unhideWhenUsed="1"/>
-    <w:lsdException w:name="Table Grid 1" w:semiHidden="1" w:unhideWhenUsed="1"/>
-    <w:lsdException w:name="Table Grid 2" w:semiHidden="1" w:unhideWhenUsed="1"/>
-    <w:lsdException w:name="Table Grid 3" w:semiHidden="1" w:unhideWhenUsed="1"/>
-    <w:lsdException w:name="Table Grid 4" w:semiHidden="1" w:unhideWhenUsed="1"/>
-    <w:lsdException w:name="Table Grid 5" w:semiHidden="1" w:unhideWhenUsed="1"/>
-    <w:lsdException w:name="Table Grid 6" w:semiHidden="1" w:unhideWhenUsed="1"/>
-    <w:lsdException w:name="Table Grid 7" w:semiHidden="1" w:unhideWhenUsed="1"/>
-    <w:lsdException w:name="Table Grid 8" w:semiHidden="1" w:unhideWhenUsed="1"/>
-    <w:lsdException w:name="Table List 1" w:semiHidden="1" w:unhideWhenUsed="1"/>
-    <w:lsdException w:name="Table List 2" w:semiHidden="1" w:unhideWhenUsed="1"/>
-    <w:lsdException w:name="Table List 3" w:semiHidden="1" w:unhideWhenUsed="1"/>
-    <w:lsdException w:name="Table List 4" w:semiHidden="1" w:unhideWhenUsed="1"/>
-    <w:lsdException w:name="Table List 5" w:semiHidden="1" w:unhideWhenUsed="1"/>
-    <w:lsdException w:name="Table List 6" w:semiHidden="1" w:unhideWhenUsed="1"/>
-    <w:lsdException w:name="Table List 7" w:semiHidden="1" w:unhideWhenUsed="1"/>
-    <w:lsdException w:name="Table List 8" w:semiHidden="1" w:unhideWhenUsed="1"/>
-    <w:lsdException w:name="Table 3D effects 1" w:semiHidden="1" w:unhideWhenUsed="1"/>
-    <w:lsdException w:name="Table 3D effects 2" w:semiHidden="1" w:unhideWhenUsed="1"/>
-    <w:lsdException w:name="Table 3D effects 3" w:semiHidden="1" w:unhideWhenUsed="1"/>
-    <w:lsdException w:name="Table Contemporary" w:semiHidden="1" w:unhideWhenUsed="1"/>
-    <w:lsdException w:name="Table Elegant" w:semiHidden="1" w:unhideWhenUsed="1"/>
-    <w:lsdException w:name="Table Professional" w:semiHidden="1" w:unhideWhenUsed="1"/>
-    <w:lsdException w:name="Table Subtle 1" w:semiHidden="1" w:unhideWhenUsed="1"/>
-    <w:lsdException w:name="Table Subtle 2" w:semiHidden="1" w:unhideWhenUsed="1"/>
-    <w:lsdException w:name="Table Web 1" w:semiHidden="1" w:unhideWhenUsed="1"/>
-    <w:lsdException w:name="Table Web 2" w:semiHidden="1" w:unhideWhenUsed="1"/>
-    <w:lsdException w:name="Table Web 3" w:semiHidden="1" w:unhideWhenUsed="1"/>
-    <w:lsdException w:name="Balloon Text" w:semiHidden="1" w:unhideWhenUsed="1"/>
-    <w:lsdException w:name="Table Grid" w:uiPriority="59"/>
-    <w:lsdException w:name="Table Theme" w:semiHidden="1" w:unhideWhenUsed="1"/>
-    <w:lsdException w:name="Placeholder Text" w:semiHidden="1"/>
-    <w:lsdException w:name="No Spacing" w:uiPriority="1" w:qFormat="1"/>
-    <w:lsdException w:name="Light Shading" w:uiPriority="60"/>
-    <w:lsdException w:name="Light List" w:uiPriority="61"/>
-    <w:lsdException w:name="Light Grid" w:uiPriority="62"/>
-    <w:lsdException w:name="Medium Shading 1" w:uiPriority="63"/>
-    <w:lsdException w:name="Medium Shading 2" w:uiPriority="64"/>
-    <w:lsdException w:name="Medium List 1" w:uiPriority="65"/>
-    <w:lsdException w:name="Medium List 2" w:uiPriority="66"/>
-    <w:lsdException w:name="Medium Grid 1" w:uiPriority="67"/>
-    <w:lsdException w:name="Medium Grid 2" w:uiPriority="68"/>
-    <w:lsdException w:name="Medium Grid 3" w:uiPriority="69"/>
-    <w:lsdException w:name="Dark List" w:uiPriority="70"/>
-    <w:lsdException w:name="Colorful Shading" w:uiPriority="71"/>
-    <w:lsdException w:name="Colorful List" w:uiPriority="72"/>
-    <w:lsdException w:name="Colorful Grid" w:uiPriority="73"/>
-    <w:lsdException w:name="Light Shading Accent 1" w:uiPriority="60"/>
-    <w:lsdException w:name="Light List Accent 1" w:uiPriority="61"/>
-    <w:lsdException w:name="Light Grid Accent 1" w:uiPriority="62"/>
-    <w:lsdException w:name="Medium Shading 1 Accent 1" w:uiPriority="63"/>
-    <w:lsdException w:name="Medium Shading 2 Accent 1" w:uiPriority="64"/>
-    <w:lsdException w:name="Medium List 1 Accent 1" w:uiPriority="65"/>
-    <w:lsdException w:name="Revision" w:semiHidden="1"/>
-    <w:lsdException w:name="List Paragraph" w:uiPriority="34" w:qFormat="1"/>
-    <w:lsdException w:name="Quote" w:uiPriority="29" w:qFormat="1"/>
-    <w:lsdException w:name="Intense Quote" w:uiPriority="30" w:qFormat="1"/>
-    <w:lsdException w:name="Medium List 2 Accent 1" w:uiPriority="66"/>
-    <w:lsdException w:name="Medium Grid 1 Accent 1" w:uiPriority="67"/>
-    <w:lsdException w:name="Medium Grid 2 Accent 1" w:uiPriority="68"/>
-    <w:lsdException w:name="Medium Grid 3 Accent 1" w:uiPriority="69"/>
-    <w:lsdException w:name="Dark List Accent 1" w:uiPriority="70"/>
-    <w:lsdException w:name="Colorful Shading Accent 1" w:uiPriority="71"/>
-    <w:lsdException w:name="Colorful List Accent 1" w:uiPriority="72"/>
-    <w:lsdException w:name="Colorful Grid Accent 1" w:uiPriority="73"/>
-    <w:lsdException w:name="Light Shading Accent 2" w:uiPriority="60"/>
-    <w:lsdException w:name="Light List Accent 2" w:uiPriority="61"/>
-    <w:lsdException w:name="Light Grid Accent 2" w:uiPriority="62"/>
-    <w:lsdException w:name="Medium Shading 1 Accent 2" w:uiPriority="63"/>
-    <w:lsdException w:name="Medium Shading 2 Accent 2" w:uiPriority="64"/>
-    <w:lsdException w:name="Medium List 1 Accent 2" w:uiPriority="65"/>
-    <w:lsdException w:name="Medium List 2 Accent 2" w:uiPriority="66"/>
-    <w:lsdException w:name="Medium Grid 1 Accent 2" w:uiPriority="67"/>
-    <w:lsdException w:name="Medium Grid 2 Accent 2" w:uiPriority="68"/>
-    <w:lsdException w:name="Medium Grid 3 Accent 2" w:uiPriority="69"/>
-    <w:lsdException w:name="Dark List Accent 2" w:uiPriority="70"/>
-    <w:lsdException w:name="Colorful Shading Accent 2" w:uiPriority="71"/>
-    <w:lsdException w:name="Colorful List Accent 2" w:uiPriority="72"/>
-    <w:lsdException w:name="Colorful Grid Accent 2" w:uiPriority="73"/>
-    <w:lsdException w:name="Light Shading Accent 3" w:uiPriority="60"/>
-    <w:lsdException w:name="Light List Accent 3" w:uiPriority="61"/>
-    <w:lsdException w:name="Light Grid Accent 3" w:uiPriority="62"/>
-    <w:lsdException w:name="Medium Shading 1 Accent 3" w:uiPriority="63"/>
-    <w:lsdException w:name="Medium Shading 2 Accent 3" w:uiPriority="64"/>
-    <w:lsdException w:name="Medium List 1 Accent 3" w:uiPriority="65"/>
-    <w:lsdException w:name="Medium List 2 Accent 3" w:uiPriority="66"/>
-    <w:lsdException w:name="Medium Grid 1 Accent 3" w:uiPriority="67"/>
-    <w:lsdException w:name="Medium Grid 2 Accent 3" w:uiPriority="68"/>
-    <w:lsdException w:name="Medium Grid 3 Accent 3" w:uiPriority="69"/>
-    <w:lsdException w:name="Dark List Accent 3" w:uiPriority="70"/>
-    <w:lsdException w:name="Colorful Shading Accent 3" w:uiPriority="71"/>
-    <w:lsdException w:name="Colorful List Accent 3" w:uiPriority="72"/>
-    <w:lsdException w:name="Colorful Grid Accent 3" w:uiPriority="73"/>
-    <w:lsdException w:name="Light Shading Accent 4" w:uiPriority="60"/>
-    <w:lsdException w:name="Light List Accent 4" w:uiPriority="61"/>
-    <w:lsdException w:name="Light Grid Accent 4" w:uiPriority="62"/>
-    <w:lsdException w:name="Medium Shading 1 Accent 4" w:uiPriority="63"/>
-    <w:lsdException w:name="Medium Shading 2 Accent 4" w:uiPriority="64"/>
-    <w:lsdException w:name="Medium List 1 Accent 4" w:uiPriority="65"/>
-    <w:lsdException w:name="Medium List 2 Accent 4" w:uiPriority="66"/>
-    <w:lsdException w:name="Medium Grid 1 Accent 4" w:uiPriority="67"/>
-    <w:lsdException w:name="Medium Grid 2 Accent 4" w:uiPriority="68"/>
-    <w:lsdException w:name="Medium Grid 3 Accent 4" w:uiPriority="69"/>
-    <w:lsdException w:name="Dark List Accent 4" w:uiPriority="70"/>
-    <w:lsdException w:name="Colorful Shading Accent 4" w:uiPriority="71"/>
-    <w:lsdException w:name="Colorful List Accent 4" w:uiPriority="72"/>
-    <w:lsdException w:name="Colorful Grid Accent 4" w:uiPriority="73"/>
-    <w:lsdException w:name="Light Shading Accent 5" w:uiPriority="60"/>
-    <w:lsdException w:name="Light List Accent 5" w:uiPriority="61"/>
-    <w:lsdException w:name="Light Grid Accent 5" w:uiPriority="62"/>
-    <w:lsdException w:name="Medium Shading 1 Accent 5" w:uiPriority="63"/>
-    <w:lsdException w:name="Medium Shading 2 Accent 5" w:uiPriority="64"/>
-    <w:lsdException w:name="Medium List 1 Accent 5" w:uiPriority="65"/>
-    <w:lsdException w:name="Medium List 2 Accent 5" w:uiPriority="66"/>
-    <w:lsdException w:name="Medium Grid 1 Accent 5" w:uiPriority="67"/>
-    <w:lsdException w:name="Medium Grid 2 Accent 5" w:uiPriority="68"/>
-    <w:lsdException w:name="Medium Grid 3 Accent 5" w:uiPriority="69"/>
-    <w:lsdException w:name="Dark List Accent 5" w:uiPriority="70"/>
-    <w:lsdException w:name="Colorful Shading Accent 5" w:uiPriority="71"/>
-    <w:lsdException w:name="Colorful List Accent 5" w:uiPriority="72"/>
-    <w:lsdException w:name="Colorful Grid Accent 5" w:uiPriority="73"/>
-    <w:lsdException w:name="Light Shading Accent 6" w:uiPriority="60"/>
-    <w:lsdException w:name="Light List Accent 6" w:uiPriority="61"/>
-    <w:lsdException w:name="Light Grid Accent 6" w:uiPriority="62"/>
-    <w:lsdException w:name="Medium Shading 1 Accent 6" w:uiPriority="63"/>
-    <w:lsdException w:name="Medium Shading 2 Accent 6" w:uiPriority="64"/>
-    <w:lsdException w:name="Medium List 1 Accent 6" w:uiPriority="65"/>
-    <w:lsdException w:name="Medium List 2 Accent 6" w:uiPriority="66"/>
-    <w:lsdException w:name="Medium Grid 1 Accent 6" w:uiPriority="67"/>
-    <w:lsdException w:name="Medium Grid 2 Accent 6" w:uiPriority="68"/>
-    <w:lsdException w:name="Medium Grid 3 Accent 6" w:uiPriority="69"/>
-    <w:lsdException w:name="Dark List Accent 6" w:uiPriority="70"/>
-    <w:lsdException w:name="Colorful Shading Accent 6" w:uiPriority="71"/>
-    <w:lsdException w:name="Colorful List Accent 6" w:uiPriority="72"/>
-    <w:lsdException w:name="Colorful Grid Accent 6" w:uiPriority="73"/>
-    <w:lsdException w:name="Subtle Emphasis" w:uiPriority="19" w:qFormat="1"/>
-    <w:lsdException w:name="Intense Emphasis" w:uiPriority="21" w:qFormat="1"/>
-    <w:lsdException w:name="Subtle Reference" w:uiPriority="31" w:qFormat="1"/>
-    <w:lsdException w:name="Intense Reference" w:uiPriority="32" w:qFormat="1"/>
-    <w:lsdException w:name="Book Title" w:uiPriority="33" w:qFormat="1"/>
-    <w:lsdException w:name="Bibliography" w:semiHidden="1" w:uiPriority="37" w:unhideWhenUsed="1"/>
-    <w:lsdException w:name="TOC Heading" w:semiHidden="1" w:uiPriority="39" w:unhideWhenUsed="1" w:qFormat="1"/>
-    <w:lsdException w:name="Grid Table 4" w:uiPriority="49"/>
-    <w:lsdException w:name="Grid Table 5 Dark" w:uiPriority="50"/>
-    <w:lsdException w:name="Grid Table 6 Colorful" w:uiPriority="51"/>
-    <w:lsdException w:name="Grid Table 7 Colorful" w:uiPriority="52"/>
-    <w:lsdException w:name="Grid Table 1 Light Accent 1" w:uiPriority="46"/>
-    <w:lsdException w:name="Grid Table 2 Accent 1" w:uiPriority="47"/>
-    <w:lsdException w:name="Grid Table 3 Accent 1" w:uiPriority="48"/>
-    <w:lsdException w:name="Grid Table 4 Accent 1" w:uiPriority="49"/>
-    <w:lsdException w:name="Grid Table 5 Dark Accent 1" w:uiPriority="50"/>
-    <w:lsdException w:name="Grid Table 6 Colorful Accent 1" w:uiPriority="51"/>
-    <w:lsdException w:name="Grid Table 7 Colorful Accent 1" w:uiPriority="52"/>
-    <w:lsdException w:name="Grid Table 1 Light Accent 2" w:uiPriority="46"/>
-    <w:lsdException w:name="Grid Table 2 Accent 2" w:uiPriority="47"/>
-    <w:lsdException w:name="Grid Table 3 Accent 2" w:uiPriority="48"/>
-    <w:lsdException w:name="Grid Table 4 Accent 2" w:uiPriority="49"/>
-    <w:lsdException w:name="Grid Table 5 Dark Accent 2" w:uiPriority="50"/>
-    <w:lsdException w:name="Grid Table 6 Colorful Accent 2" w:uiPriority="51"/>
-    <w:lsdException w:name="Grid Table 7 Colorful Accent 2" w:uiPriority="52"/>
-    <w:lsdException w:name="Grid Table 1 Light Accent 3" w:uiPriority="46"/>
-    <w:lsdException w:name="Grid Table 2 Accent 3" w:uiPriority="47"/>
-    <w:lsdException w:name="Grid Table 3 Accent 3" w:uiPriority="48"/>
-    <w:lsdException w:name="Grid Table 4 Accent 3" w:uiPriority="49"/>
-    <w:lsdException w:name="Grid Table 5 Dark Accent 3" w:uiPriority="50"/>
-    <w:lsdException w:name="Grid Table 6 Colorful Accent 3" w:uiPriority="51"/>
-    <w:lsdException w:name="Grid Table 7 Colorful Accent 3" w:uiPriority="52"/>
-    <w:lsdException w:name="Grid Table 1 Light Accent 4" w:uiPriority="46"/>
-    <w:lsdException w:name="Grid Table 2 Accent 4" w:uiPriority="47"/>
-    <w:lsdException w:name="Grid Table 3 Accent 4" w:uiPriority="48"/>
-    <w:lsdException w:name="Grid Table 4 Accent 4" w:uiPriority="49"/>
-    <w:lsdException w:name="Grid Table 5 Dark Accent 4" w:uiPriority="50"/>
-    <w:lsdException w:name="Grid Table 6 Colorful Accent 4" w:uiPriority="51"/>
-    <w:lsdException w:name="Grid Table 7 Colorful Accent 4" w:uiPriority="52"/>
-    <w:lsdException w:name="Grid Table 1 Light Accent 5" w:uiPriority="46"/>
-    <w:lsdException w:name="Grid Table 2 Accent 5" w:uiPriority="47"/>
-    <w:lsdException w:name="Grid Table 3 Accent 5" w:uiPriority="48"/>
-    <w:lsdException w:name="Grid Table 4 Accent 5" w:uiPriority="49"/>
-    <w:lsdException w:name="Grid Table 5 Dark Accent 5" w:uiPriority="50"/>
-    <w:lsdException w:name="Grid Table 6 Colorful Accent 5" w:uiPriority="51"/>
-    <w:lsdException w:name="Grid Table 7 Colorful Accent 5" w:uiPriority="52"/>
-    <w:lsdException w:name="Grid Table 1 Light Accent 6" w:uiPriority="46"/>
-    <w:lsdException w:name="Grid Table 2 Accent 6" w:uiPriority="47"/>
-    <w:lsdException w:name="Grid Table 3 Accent 6" w:uiPriority="48"/>
-    <w:lsdException w:name="Grid Table 4 Accent 6" w:uiPriority="49"/>
-    <w:lsdException w:name="Grid Table 5 Dark Accent 6" w:uiPriority="50"/>
-    <w:lsdException w:name="Grid Table 6 Colorful Accent 6" w:uiPriority="51"/>
-    <w:lsdException w:name="Grid Table 7 Colorful Accent 6" w:uiPriority="52"/>
-    <w:lsdException w:name="List Table 1 Light" w:uiPriority="46"/>
-    <w:lsdException w:name="List Table 2" w:uiPriority="47"/>
-    <w:lsdException w:name="List Table 3" w:uiPriority="48"/>
-    <w:lsdException w:name="List Table 4" w:uiPriority="49"/>
-    <w:lsdException w:name="List Table 5 Dark" w:uiPriority="50"/>
-    <w:lsdException w:name="List Table 6 Colorful" w:uiPriority="51"/>
-    <w:lsdException w:name="List Table 7 Colorful" w:uiPriority="52"/>
-    <w:lsdException w:name="List Table 1 Light Accent 1" w:uiPriority="46"/>
-    <w:lsdException w:name="List Table 2 Accent 1" w:uiPriority="47"/>
-    <w:lsdException w:name="List Table 3 Accent 1" w:uiPriority="48"/>
-    <w:lsdException w:name="List Table 4 Accent 1" w:uiPriority="49"/>
-    <w:lsdException w:name="List Table 5 Dark Accent 1" w:uiPriority="50"/>
-    <w:lsdException w:name="List Table 6 Colorful Accent 1" w:uiPriority="51"/>
-    <w:lsdException w:name="List Table 7 Colorful Accent 1" w:uiPriority="52"/>
-    <w:lsdException w:name="List Table 1 Light Accent 2" w:uiPriority="46"/>
-    <w:lsdException w:name="List Table 2 Accent 2" w:uiPriority="47"/>
-    <w:lsdException w:name="List Table 3 Accent 2" w:uiPriority="48"/>
-    <w:lsdException w:name="List Table 4 Accent 2" w:uiPriority="49"/>
-    <w:lsdException w:name="List Table 5 Dark Accent 2" w:uiPriority="50"/>
-    <w:lsdException w:name="List Table 6 Colorful Accent 2" w:uiPriority="51"/>
-    <w:lsdException w:name="List Table 7 Colorful Accent 2" w:uiPriority="52"/>
-    <w:lsdException w:name="List Table 1 Light Accent 3" w:uiPriority="46"/>
-    <w:lsdException w:name="List Table 2 Accent 3" w:uiPriority="47"/>
-    <w:lsdException w:name="List Table 3 Accent 3" w:uiPriority="48"/>
-    <w:lsdException w:name="List Table 4 Accent 3" w:uiPriority="49"/>
-    <w:lsdException w:name="List Table 5 Dark Accent 3" w:uiPriority="50"/>
-    <w:lsdException w:name="List Table 6 Colorful Accent 3" w:uiPriority="51"/>
-    <w:lsdException w:name="List Table 7 Colorful Accent 3" w:uiPriority="52"/>
-    <w:lsdException w:name="List Table 1 Light Accent 4" w:uiPriority="46"/>
-    <w:lsdException w:name="List Table 2 Accent 4" w:uiPriority="47"/>
-    <w:lsdException w:name="List Table 3 Accent 4" w:uiPriority="48"/>
-    <w:lsdException w:name="List Table 4 Accent 4" w:uiPriority="49"/>
-    <w:lsdException w:name="List Table 5 Dark Accent 4" w:uiPriority="50"/>
-    <w:lsdException w:name="List Table 6 Colorful Accent 4" w:uiPriority="51"/>
-    <w:lsdException w:name="List Table 7 Colorful Accent 4" w:uiPriority="52"/>
-    <w:lsdException w:name="List Table 1 Light Accent 5" w:uiPriority="46"/>
-    <w:lsdException w:name="List Table 2 Accent 5" w:uiPriority="47"/>
-    <w:lsdException w:name="List Table 3 Accent 5" w:uiPriority="48"/>
-    <w:lsdException w:name="List Table 4 Accent 5" w:uiPriority="49"/>
-    <w:lsdException w:name="List Table 5 Dark Accent 5" w:uiPriority="50"/>
-    <w:lsdException w:name="List Table 6 Colorful Accent 5" w:uiPriority="51"/>
-    <w:lsdException w:name="List Table 7 Colorful Accent 5" w:uiPriority="52"/>
-    <w:lsdException w:name="List Table 1 Light Accent 6" w:uiPriority="46"/>
-    <w:lsdException w:name="List Table 2 Accent 6" w:uiPriority="47"/>
-    <w:lsdException w:name="List Table 3 Accent 6" w:uiPriority="48"/>
-    <w:lsdException w:name="List Table 4 Accent 6" w:uiPriority="49"/>
-    <w:lsdException w:name="List Table 5 Dark Accent 6" w:uiPriority="50"/>
-    <w:lsdException w:name="List Table 6 Colorful Accent 6" w:uiPriority="51"/>
-    <w:lsdException w:name="List Table 7 Colorful Accent 6" w:uiPriority="52"/>
+  <w:latentStyles w:defLockedState="0" w:defUIPriority="99" w:defSemiHidden="1" w:defUnhideWhenUsed="1" w:defQFormat="0" w:count="276">
+    <w:lsdException w:name="Normal" w:semiHidden="0" w:uiPriority="0" w:unhideWhenUsed="0" w:qFormat="1"/>
+    <w:lsdException w:name="heading 1" w:semiHidden="0" w:uiPriority="9" w:unhideWhenUsed="0" w:qFormat="1"/>
+    <w:lsdException w:name="heading 2" w:uiPriority="9" w:qFormat="1"/>
+    <w:lsdException w:name="heading 3" w:uiPriority="9" w:qFormat="1"/>
+    <w:lsdException w:name="heading 4" w:uiPriority="9" w:qFormat="1"/>
+    <w:lsdException w:name="heading 5" w:uiPriority="9" w:qFormat="1"/>
+    <w:lsdException w:name="heading 6" w:uiPriority="9" w:qFormat="1"/>
+    <w:lsdException w:name="heading 7" w:uiPriority="9" w:qFormat="1"/>
+    <w:lsdException w:name="heading 8" w:uiPriority="9" w:qFormat="1"/>
+    <w:lsdException w:name="heading 9" w:uiPriority="9" w:qFormat="1"/>
+    <w:lsdException w:name="toc 1" w:uiPriority="39"/>
+    <w:lsdException w:name="toc 2" w:uiPriority="39"/>
+    <w:lsdException w:name="toc 3" w:uiPriority="39"/>
+    <w:lsdException w:name="toc 4" w:uiPriority="39"/>
+    <w:lsdException w:name="toc 5" w:uiPriority="39"/>
+    <w:lsdException w:name="toc 6" w:uiPriority="39"/>
+    <w:lsdException w:name="toc 7" w:uiPriority="39"/>
+    <w:lsdException w:name="toc 8" w:uiPriority="39"/>
+    <w:lsdException w:name="toc 9" w:uiPriority="39"/>
+    <w:lsdException w:name="caption" w:uiPriority="35" w:qFormat="1"/>
+    <w:lsdException w:name="Title" w:semiHidden="0" w:uiPriority="10" w:unhideWhenUsed="0" w:qFormat="1"/>
+    <w:lsdException w:name="Default Paragraph Font" w:uiPriority="1"/>
+    <w:lsdException w:name="Subtitle" w:semiHidden="0" w:uiPriority="11" w:unhideWhenUsed="0" w:qFormat="1"/>
+    <w:lsdException w:name="Strong" w:semiHidden="0" w:uiPriority="22" w:unhideWhenUsed="0" w:qFormat="1"/>
+    <w:lsdException w:name="Emphasis" w:semiHidden="0" w:uiPriority="20" w:unhideWhenUsed="0" w:qFormat="1"/>
+    <w:lsdException w:name="Table Grid" w:semiHidden="0" w:uiPriority="59" w:unhideWhenUsed="0"/>
+    <w:lsdException w:name="Note Level 1" w:semiHidden="0" w:unhideWhenUsed="0"/>
+    <w:lsdException w:name="Note Level 2" w:semiHidden="0" w:unhideWhenUsed="0"/>
+    <w:lsdException w:name="Note Level 3" w:semiHidden="0" w:unhideWhenUsed="0"/>
+    <w:lsdException w:name="Note Level 4" w:semiHidden="0" w:unhideWhenUsed="0"/>
+    <w:lsdException w:name="Note Level 5" w:semiHidden="0" w:unhideWhenUsed="0"/>
+    <w:lsdException w:name="Note Level 6" w:semiHidden="0" w:unhideWhenUsed="0"/>
+    <w:lsdException w:name="Note Level 7" w:semiHidden="0" w:unhideWhenUsed="0"/>
+    <w:lsdException w:name="Note Level 8" w:semiHidden="0" w:unhideWhenUsed="0"/>
+    <w:lsdException w:name="Note Level 9" w:semiHidden="0" w:unhideWhenUsed="0"/>
+    <w:lsdException w:name="Placeholder Text" w:unhideWhenUsed="0"/>
+    <w:lsdException w:name="No Spacing" w:semiHidden="0" w:uiPriority="1" w:unhideWhenUsed="0" w:qFormat="1"/>
+    <w:lsdException w:name="Light Shading" w:semiHidden="0" w:uiPriority="60" w:unhideWhenUsed="0"/>
+    <w:lsdException w:name="Light List" w:semiHidden="0" w:uiPriority="61" w:unhideWhenUsed="0"/>
+    <w:lsdException w:name="Light Grid" w:semiHidden="0" w:uiPriority="62" w:unhideWhenUsed="0"/>
+    <w:lsdException w:name="Medium Shading 1" w:semiHidden="0" w:uiPriority="63" w:unhideWhenUsed="0"/>
+    <w:lsdException w:name="Medium Shading 2" w:semiHidden="0" w:uiPriority="64" w:unhideWhenUsed="0"/>
+    <w:lsdException w:name="Medium List 1" w:semiHidden="0" w:uiPriority="65" w:unhideWhenUsed="0"/>
+    <w:lsdException w:name="Medium List 2" w:semiHidden="0" w:uiPriority="66" w:unhideWhenUsed="0"/>
+    <w:lsdException w:name="Medium Grid 1" w:semiHidden="0" w:uiPriority="67" w:unhideWhenUsed="0"/>
+    <w:lsdException w:name="Medium Grid 2" w:semiHidden="0" w:uiPriority="68" w:unhideWhenUsed="0"/>
+    <w:lsdException w:name="Medium Grid 3" w:semiHidden="0" w:uiPriority="69" w:unhideWhenUsed="0"/>
+    <w:lsdException w:name="Dark List" w:semiHidden="0" w:uiPriority="70" w:unhideWhenUsed="0"/>
+    <w:lsdException w:name="Colorful Shading" w:semiHidden="0" w:uiPriority="71" w:unhideWhenUsed="0"/>
+    <w:lsdException w:name="Colorful List" w:semiHidden="0" w:uiPriority="72" w:unhideWhenUsed="0"/>
+    <w:lsdException w:name="Colorful Grid" w:semiHidden="0" w:uiPriority="73" w:unhideWhenUsed="0"/>
+    <w:lsdException w:name="Light Shading Accent 1" w:semiHidden="0" w:uiPriority="60" w:unhideWhenUsed="0"/>
+    <w:lsdException w:name="Light List Accent 1" w:semiHidden="0" w:uiPriority="61" w:unhideWhenUsed="0"/>
+    <w:lsdException w:name="Light Grid Accent 1" w:semiHidden="0" w:uiPriority="62" w:unhideWhenUsed="0"/>
+    <w:lsdException w:name="Medium Shading 1 Accent 1" w:semiHidden="0" w:uiPriority="63" w:unhideWhenUsed="0"/>
+    <w:lsdException w:name="Medium Shading 2 Accent 1" w:semiHidden="0" w:uiPriority="64" w:unhideWhenUsed="0"/>
+    <w:lsdException w:name="Medium List 1 Accent 1" w:semiHidden="0" w:uiPriority="65" w:unhideWhenUsed="0"/>
+    <w:lsdException w:name="Revision" w:unhideWhenUsed="0"/>
+    <w:lsdException w:name="List Paragraph" w:semiHidden="0" w:uiPriority="34" w:unhideWhenUsed="0" w:qFormat="1"/>
+    <w:lsdException w:name="Quote" w:semiHidden="0" w:uiPriority="29" w:unhideWhenUsed="0" w:qFormat="1"/>
+    <w:lsdException w:name="Intense Quote" w:semiHidden="0" w:uiPriority="30" w:unhideWhenUsed="0" w:qFormat="1"/>
+    <w:lsdException w:name="Medium List 2 Accent 1" w:semiHidden="0" w:uiPriority="66" w:unhideWhenUsed="0"/>
+    <w:lsdException w:name="Medium Grid 1 Accent 1" w:semiHidden="0" w:uiPriority="67" w:unhideWhenUsed="0"/>
+    <w:lsdException w:name="Medium Grid 2 Accent 1" w:semiHidden="0" w:uiPriority="68" w:unhideWhenUsed="0"/>
+    <w:lsdException w:name="Medium Grid 3 Accent 1" w:semiHidden="0" w:uiPriority="69" w:unhideWhenUsed="0"/>
+    <w:lsdException w:name="Dark List Accent 1" w:semiHidden="0" w:uiPriority="70" w:unhideWhenUsed="0"/>
+    <w:lsdException w:name="Colorful Shading Accent 1" w:semiHidden="0" w:uiPriority="71" w:unhideWhenUsed="0"/>
+    <w:lsdException w:name="Colorful List Accent 1" w:semiHidden="0" w:uiPriority="72" w:unhideWhenUsed="0"/>
+    <w:lsdException w:name="Colorful Grid Accent 1" w:semiHidden="0" w:uiPriority="73" w:unhideWhenUsed="0"/>
+    <w:lsdException w:name="Light Shading Accent 2" w:semiHidden="0" w:uiPriority="60" w:unhideWhenUsed="0"/>
+    <w:lsdException w:name="Light List Accent 2" w:semiHidden="0" w:uiPriority="61" w:unhideWhenUsed="0"/>
+    <w:lsdException w:name="Light Grid Accent 2" w:semiHidden="0" w:uiPriority="62" w:unhideWhenUsed="0"/>
+    <w:lsdException w:name="Medium Shading 1 Accent 2" w:semiHidden="0" w:uiPriority="63" w:unhideWhenUsed="0"/>
+    <w:lsdException w:name="Medium Shading 2 Accent 2" w:semiHidden="0" w:uiPriority="64" w:unhideWhenUsed="0"/>
+    <w:lsdException w:name="Medium List 1 Accent 2" w:semiHidden="0" w:uiPriority="65" w:unhideWhenUsed="0"/>
+    <w:lsdException w:name="Medium List 2 Accent 2" w:semiHidden="0" w:uiPriority="66" w:unhideWhenUsed="0"/>
+    <w:lsdException w:name="Medium Grid 1 Accent 2" w:semiHidden="0" w:uiPriority="67" w:unhideWhenUsed="0"/>
+    <w:lsdException w:name="Medium Grid 2 Accent 2" w:semiHidden="0" w:uiPriority="68" w:unhideWhenUsed="0"/>
+    <w:lsdException w:name="Medium Grid 3 Accent 2" w:semiHidden="0" w:uiPriority="69" w:unhideWhenUsed="0"/>
+    <w:lsdException w:name="Dark List Accent 2" w:semiHidden="0" w:uiPriority="70" w:unhideWhenUsed="0"/>
+    <w:lsdException w:name="Colorful Shading Accent 2" w:semiHidden="0" w:uiPriority="71" w:unhideWhenUsed="0"/>
+    <w:lsdException w:name="Colorful List Accent 2" w:semiHidden="0" w:uiPriority="72" w:unhideWhenUsed="0"/>
+    <w:lsdException w:name="Colorful Grid Accent 2" w:semiHidden="0" w:uiPriority="73" w:unhideWhenUsed="0"/>
+    <w:lsdException w:name="Light Shading Accent 3" w:semiHidden="0" w:uiPriority="60" w:unhideWhenUsed="0"/>
+    <w:lsdException w:name="Light List Accent 3" w:semiHidden="0" w:uiPriority="61" w:unhideWhenUsed="0"/>
+    <w:lsdException w:name="Light Grid Accent 3" w:semiHidden="0" w:uiPriority="62" w:unhideWhenUsed="0"/>
+    <w:lsdException w:name="Medium Shading 1 Accent 3" w:semiHidden="0" w:uiPriority="63" w:unhideWhenUsed="0"/>
+    <w:lsdException w:name="Medium Shading 2 Accent 3" w:semiHidden="0" w:uiPriority="64" w:unhideWhenUsed="0"/>
+    <w:lsdException w:name="Medium List 1 Accent 3" w:semiHidden="0" w:uiPriority="65" w:unhideWhenUsed="0"/>
+    <w:lsdException w:name="Medium List 2 Accent 3" w:semiHidden="0" w:uiPriority="66" w:unhideWhenUsed="0"/>
+    <w:lsdException w:name="Medium Grid 1 Accent 3" w:semiHidden="0" w:uiPriority="67" w:unhideWhenUsed="0"/>
+    <w:lsdException w:name="Medium Grid 2 Accent 3" w:semiHidden="0" w:uiPriority="68" w:unhideWhenUsed="0"/>
+    <w:lsdException w:name="Medium Grid 3 Accent 3" w:semiHidden="0" w:uiPriority="69" w:unhideWhenUsed="0"/>
+    <w:lsdException w:name="Dark List Accent 3" w:semiHidden="0" w:uiPriority="70" w:unhideWhenUsed="0"/>
+    <w:lsdException w:name="Colorful Shading Accent 3" w:semiHidden="0" w:uiPriority="71" w:unhideWhenUsed="0"/>
+    <w:lsdException w:name="Colorful List Accent 3" w:semiHidden="0" w:uiPriority="72" w:unhideWhenUsed="0"/>
+    <w:lsdException w:name="Colorful Grid Accent 3" w:semiHidden="0" w:uiPriority="73" w:unhideWhenUsed="0"/>
+    <w:lsdException w:name="Light Shading Accent 4" w:semiHidden="0" w:uiPriority="60" w:unhideWhenUsed="0"/>
+    <w:lsdException w:name="Light List Accent 4" w:semiHidden="0" w:uiPriority="61" w:unhideWhenUsed="0"/>
+    <w:lsdException w:name="Light Grid Accent 4" w:semiHidden="0" w:uiPriority="62" w:unhideWhenUsed="0"/>
+    <w:lsdException w:name="Medium Shading 1 Accent 4" w:semiHidden="0" w:uiPriority="63" w:unhideWhenUsed="0"/>
+    <w:lsdException w:name="Medium Shading 2 Accent 4" w:semiHidden="0" w:uiPriority="64" w:unhideWhenUsed="0"/>
+    <w:lsdException w:name="Medium List 1 Accent 4" w:semiHidden="0" w:uiPriority="65" w:unhideWhenUsed="0"/>
+    <w:lsdException w:name="Medium List 2 Accent 4" w:semiHidden="0" w:uiPriority="66" w:unhideWhenUsed="0"/>
+    <w:lsdException w:name="Medium Grid 1 Accent 4" w:semiHidden="0" w:uiPriority="67" w:unhideWhenUsed="0"/>
+    <w:lsdException w:name="Medium Grid 2 Accent 4" w:semiHidden="0" w:uiPriority="68" w:unhideWhenUsed="0"/>
+    <w:lsdException w:name="Medium Grid 3 Accent 4" w:semiHidden="0" w:uiPriority="69" w:unhideWhenUsed="0"/>
+    <w:lsdException w:name="Dark List Accent 4" w:semiHidden="0" w:uiPriority="70" w:unhideWhenUsed="0"/>
+    <w:lsdException w:name="Colorful Shading Accent 4" w:semiHidden="0" w:uiPriority="71" w:unhideWhenUsed="0"/>
+    <w:lsdException w:name="Colorful List Accent 4" w:semiHidden="0" w:uiPriority="72" w:unhideWhenUsed="0"/>
+    <w:lsdException w:name="Colorful Grid Accent 4" w:semiHidden="0" w:uiPriority="73" w:unhideWhenUsed="0"/>
+    <w:lsdException w:name="Light Shading Accent 5" w:semiHidden="0" w:uiPriority="60" w:unhideWhenUsed="0"/>
+    <w:lsdException w:name="Light List Accent 5" w:semiHidden="0" w:uiPriority="61" w:unhideWhenUsed="0"/>
+    <w:lsdException w:name="Light Grid Accent 5" w:semiHidden="0" w:uiPriority="62" w:unhideWhenUsed="0"/>
+    <w:lsdException w:name="Medium Shading 1 Accent 5" w:semiHidden="0" w:uiPriority="63" w:unhideWhenUsed="0"/>
+    <w:lsdException w:name="Medium Shading 2 Accent 5" w:semiHidden="0" w:uiPriority="64" w:unhideWhenUsed="0"/>
+    <w:lsdException w:name="Medium List 1 Accent 5" w:semiHidden="0" w:uiPriority="65" w:unhideWhenUsed="0"/>
+    <w:lsdException w:name="Medium List 2 Accent 5" w:semiHidden="0" w:uiPriority="66" w:unhideWhenUsed="0"/>
+    <w:lsdException w:name="Medium Grid 1 Accent 5" w:semiHidden="0" w:uiPriority="67" w:unhideWhenUsed="0"/>
+    <w:lsdException w:name="Medium Grid 2 Accent 5" w:semiHidden="0" w:uiPriority="68" w:unhideWhenUsed="0"/>
+    <w:lsdException w:name="Medium Grid 3 Accent 5" w:semiHidden="0" w:uiPriority="69" w:unhideWhenUsed="0"/>
+    <w:lsdException w:name="Dark List Accent 5" w:semiHidden="0" w:uiPriority="70" w:unhideWhenUsed="0"/>
+    <w:lsdException w:name="Colorful Shading Accent 5" w:semiHidden="0" w:uiPriority="71" w:unhideWhenUsed="0"/>
+    <w:lsdException w:name="Colorful List Accent 5" w:semiHidden="0" w:uiPriority="72" w:unhideWhenUsed="0"/>
+    <w:lsdException w:name="Colorful Grid Accent 5" w:semiHidden="0" w:uiPriority="73" w:unhideWhenUsed="0"/>
+    <w:lsdException w:name="Light Shading Accent 6" w:semiHidden="0" w:uiPriority="60" w:unhideWhenUsed="0"/>
+    <w:lsdException w:name="Light List Accent 6" w:semiHidden="0" w:uiPriority="61" w:unhideWhenUsed="0"/>
+    <w:lsdException w:name="Light Grid Accent 6" w:semiHidden="0" w:uiPriority="62" w:unhideWhenUsed="0"/>
+    <w:lsdException w:name="Medium Shading 1 Accent 6" w:semiHidden="0" w:uiPriority="63" w:unhideWhenUsed="0"/>
+    <w:lsdException w:name="Medium Shading 2 Accent 6" w:semiHidden="0" w:uiPriority="64" w:unhideWhenUsed="0"/>
+    <w:lsdException w:name="Medium List 1 Accent 6" w:semiHidden="0" w:uiPriority="65" w:unhideWhenUsed="0"/>
+    <w:lsdException w:name="Medium List 2 Accent 6" w:semiHidden="0" w:uiPriority="66" w:unhideWhenUsed="0"/>
+    <w:lsdException w:name="Medium Grid 1 Accent 6" w:semiHidden="0" w:uiPriority="67" w:unhideWhenUsed="0"/>
+    <w:lsdException w:name="Medium Grid 2 Accent 6" w:semiHidden="0" w:uiPriority="68" w:unhideWhenUsed="0"/>
+    <w:lsdException w:name="Medium Grid 3 Accent 6" w:semiHidden="0" w:uiPriority="69" w:unhideWhenUsed="0"/>
+    <w:lsdException w:name="Dark List Accent 6" w:semiHidden="0" w:uiPriority="70" w:unhideWhenUsed="0"/>
+    <w:lsdException w:name="Colorful Shading Accent 6" w:semiHidden="0" w:uiPriority="71" w:unhideWhenUsed="0"/>
+    <w:lsdException w:name="Colorful List Accent 6" w:semiHidden="0" w:uiPriority="72" w:unhideWhenUsed="0"/>
+    <w:lsdException w:name="Colorful Grid Accent 6" w:semiHidden="0" w:uiPriority="73" w:unhideWhenUsed="0"/>
+    <w:lsdException w:name="Subtle Emphasis" w:semiHidden="0" w:uiPriority="19" w:unhideWhenUsed="0" w:qFormat="1"/>
+    <w:lsdException w:name="Intense Emphasis" w:semiHidden="0" w:uiPriority="21" w:unhideWhenUsed="0" w:qFormat="1"/>
+    <w:lsdException w:name="Subtle Reference" w:semiHidden="0" w:uiPriority="31" w:unhideWhenUsed="0" w:qFormat="1"/>
+    <w:lsdException w:name="Intense Reference" w:semiHidden="0" w:uiPriority="32" w:unhideWhenUsed="0" w:qFormat="1"/>
+    <w:lsdException w:name="Book Title" w:semiHidden="0" w:uiPriority="33" w:unhideWhenUsed="0" w:qFormat="1"/>
+    <w:lsdException w:name="Bibliography" w:uiPriority="37"/>
+    <w:lsdException w:name="TOC Heading" w:uiPriority="39" w:qFormat="1"/>
   </w:latentStyles>
   <w:style w:type="paragraph" w:default="1" w:styleId="Normal">
     <w:name w:val="Normal"/>
@@ -1207,6 +1530,192 @@
       <w:szCs w:val="24"/>
       <w:lang w:eastAsia="es-AR"/>
     </w:rPr>
+  </w:style>
+</w:styles>
+</file>
+
+<file path=word/stylesWithEffects.xml><?xml version="1.0" encoding="utf-8"?>
+<w:styles xmlns:wpc="http://schemas.microsoft.com/office/word/2010/wordprocessingCanvas" xmlns:mo="http://schemas.microsoft.com/office/mac/office/2008/main" xmlns:mc="http://schemas.openxmlformats.org/markup-compatibility/2006" xmlns:mv="urn:schemas-microsoft-com:mac:vml" xmlns:o="urn:schemas-microsoft-com:office:office" xmlns:r="http://schemas.openxmlformats.org/officeDocument/2006/relationships" xmlns:m="http://schemas.openxmlformats.org/officeDocument/2006/math" xmlns:v="urn:schemas-microsoft-com:vml" xmlns:wp14="http://schemas.microsoft.com/office/word/2010/wordprocessingDrawing" xmlns:wp="http://schemas.openxmlformats.org/drawingml/2006/wordprocessingDrawing" xmlns:w10="urn:schemas-microsoft-com:office:word" xmlns:w="http://schemas.openxmlformats.org/wordprocessingml/2006/main" xmlns:w14="http://schemas.microsoft.com/office/word/2010/wordml" xmlns:wpg="http://schemas.microsoft.com/office/word/2010/wordprocessingGroup" xmlns:wpi="http://schemas.microsoft.com/office/word/2010/wordprocessingInk" xmlns:wne="http://schemas.microsoft.com/office/word/2006/wordml" xmlns:wps="http://schemas.microsoft.com/office/word/2010/wordprocessingShape" mc:Ignorable="w14 wp14">
+  <w:docDefaults>
+    <w:rPrDefault>
+      <w:rPr>
+        <w:rFonts w:asciiTheme="minorHAnsi" w:eastAsiaTheme="minorEastAsia" w:hAnsiTheme="minorHAnsi" w:cstheme="minorBidi"/>
+        <w:sz w:val="24"/>
+        <w:szCs w:val="24"/>
+        <w:lang w:val="en-US" w:eastAsia="ja-JP" w:bidi="ar-SA"/>
+      </w:rPr>
+    </w:rPrDefault>
+    <w:pPrDefault/>
+  </w:docDefaults>
+  <w:latentStyles w:defLockedState="0" w:defUIPriority="99" w:defSemiHidden="1" w:defUnhideWhenUsed="1" w:defQFormat="0" w:count="276">
+    <w:lsdException w:name="Normal" w:semiHidden="0" w:uiPriority="0" w:unhideWhenUsed="0" w:qFormat="1"/>
+    <w:lsdException w:name="heading 1" w:semiHidden="0" w:uiPriority="9" w:unhideWhenUsed="0" w:qFormat="1"/>
+    <w:lsdException w:name="heading 2" w:uiPriority="9" w:qFormat="1"/>
+    <w:lsdException w:name="heading 3" w:uiPriority="9" w:qFormat="1"/>
+    <w:lsdException w:name="heading 4" w:uiPriority="9" w:qFormat="1"/>
+    <w:lsdException w:name="heading 5" w:uiPriority="9" w:qFormat="1"/>
+    <w:lsdException w:name="heading 6" w:uiPriority="9" w:qFormat="1"/>
+    <w:lsdException w:name="heading 7" w:uiPriority="9" w:qFormat="1"/>
+    <w:lsdException w:name="heading 8" w:uiPriority="9" w:qFormat="1"/>
+    <w:lsdException w:name="heading 9" w:uiPriority="9" w:qFormat="1"/>
+    <w:lsdException w:name="toc 1" w:uiPriority="39"/>
+    <w:lsdException w:name="toc 2" w:uiPriority="39"/>
+    <w:lsdException w:name="toc 3" w:uiPriority="39"/>
+    <w:lsdException w:name="toc 4" w:uiPriority="39"/>
+    <w:lsdException w:name="toc 5" w:uiPriority="39"/>
+    <w:lsdException w:name="toc 6" w:uiPriority="39"/>
+    <w:lsdException w:name="toc 7" w:uiPriority="39"/>
+    <w:lsdException w:name="toc 8" w:uiPriority="39"/>
+    <w:lsdException w:name="toc 9" w:uiPriority="39"/>
+    <w:lsdException w:name="caption" w:uiPriority="35" w:qFormat="1"/>
+    <w:lsdException w:name="Title" w:semiHidden="0" w:uiPriority="10" w:unhideWhenUsed="0" w:qFormat="1"/>
+    <w:lsdException w:name="Default Paragraph Font" w:uiPriority="1"/>
+    <w:lsdException w:name="Subtitle" w:semiHidden="0" w:uiPriority="11" w:unhideWhenUsed="0" w:qFormat="1"/>
+    <w:lsdException w:name="Strong" w:semiHidden="0" w:uiPriority="22" w:unhideWhenUsed="0" w:qFormat="1"/>
+    <w:lsdException w:name="Emphasis" w:semiHidden="0" w:uiPriority="20" w:unhideWhenUsed="0" w:qFormat="1"/>
+    <w:lsdException w:name="Table Grid" w:semiHidden="0" w:uiPriority="59" w:unhideWhenUsed="0"/>
+    <w:lsdException w:name="Placeholder Text" w:unhideWhenUsed="0"/>
+    <w:lsdException w:name="No Spacing" w:semiHidden="0" w:uiPriority="1" w:unhideWhenUsed="0" w:qFormat="1"/>
+    <w:lsdException w:name="Light Shading" w:semiHidden="0" w:uiPriority="60" w:unhideWhenUsed="0"/>
+    <w:lsdException w:name="Light List" w:semiHidden="0" w:uiPriority="61" w:unhideWhenUsed="0"/>
+    <w:lsdException w:name="Light Grid" w:semiHidden="0" w:uiPriority="62" w:unhideWhenUsed="0"/>
+    <w:lsdException w:name="Medium Shading 1" w:semiHidden="0" w:uiPriority="63" w:unhideWhenUsed="0"/>
+    <w:lsdException w:name="Medium Shading 2" w:semiHidden="0" w:uiPriority="64" w:unhideWhenUsed="0"/>
+    <w:lsdException w:name="Medium List 1" w:semiHidden="0" w:uiPriority="65" w:unhideWhenUsed="0"/>
+    <w:lsdException w:name="Medium List 2" w:semiHidden="0" w:uiPriority="66" w:unhideWhenUsed="0"/>
+    <w:lsdException w:name="Medium Grid 1" w:semiHidden="0" w:uiPriority="67" w:unhideWhenUsed="0"/>
+    <w:lsdException w:name="Medium Grid 2" w:semiHidden="0" w:uiPriority="68" w:unhideWhenUsed="0"/>
+    <w:lsdException w:name="Medium Grid 3" w:semiHidden="0" w:uiPriority="69" w:unhideWhenUsed="0"/>
+    <w:lsdException w:name="Dark List" w:semiHidden="0" w:uiPriority="70" w:unhideWhenUsed="0"/>
+    <w:lsdException w:name="Colorful Shading" w:semiHidden="0" w:uiPriority="71" w:unhideWhenUsed="0"/>
+    <w:lsdException w:name="Colorful List" w:semiHidden="0" w:uiPriority="72" w:unhideWhenUsed="0"/>
+    <w:lsdException w:name="Colorful Grid" w:semiHidden="0" w:uiPriority="73" w:unhideWhenUsed="0"/>
+    <w:lsdException w:name="Light Shading Accent 1" w:semiHidden="0" w:uiPriority="60" w:unhideWhenUsed="0"/>
+    <w:lsdException w:name="Light List Accent 1" w:semiHidden="0" w:uiPriority="61" w:unhideWhenUsed="0"/>
+    <w:lsdException w:name="Light Grid Accent 1" w:semiHidden="0" w:uiPriority="62" w:unhideWhenUsed="0"/>
+    <w:lsdException w:name="Medium Shading 1 Accent 1" w:semiHidden="0" w:uiPriority="63" w:unhideWhenUsed="0"/>
+    <w:lsdException w:name="Medium Shading 2 Accent 1" w:semiHidden="0" w:uiPriority="64" w:unhideWhenUsed="0"/>
+    <w:lsdException w:name="Medium List 1 Accent 1" w:semiHidden="0" w:uiPriority="65" w:unhideWhenUsed="0"/>
+    <w:lsdException w:name="Revision" w:unhideWhenUsed="0"/>
+    <w:lsdException w:name="List Paragraph" w:semiHidden="0" w:uiPriority="34" w:unhideWhenUsed="0" w:qFormat="1"/>
+    <w:lsdException w:name="Quote" w:semiHidden="0" w:uiPriority="29" w:unhideWhenUsed="0" w:qFormat="1"/>
+    <w:lsdException w:name="Intense Quote" w:semiHidden="0" w:uiPriority="30" w:unhideWhenUsed="0" w:qFormat="1"/>
+    <w:lsdException w:name="Medium List 2 Accent 1" w:semiHidden="0" w:uiPriority="66" w:unhideWhenUsed="0"/>
+    <w:lsdException w:name="Medium Grid 1 Accent 1" w:semiHidden="0" w:uiPriority="67" w:unhideWhenUsed="0"/>
+    <w:lsdException w:name="Medium Grid 2 Accent 1" w:semiHidden="0" w:uiPriority="68" w:unhideWhenUsed="0"/>
+    <w:lsdException w:name="Medium Grid 3 Accent 1" w:semiHidden="0" w:uiPriority="69" w:unhideWhenUsed="0"/>
+    <w:lsdException w:name="Dark List Accent 1" w:semiHidden="0" w:uiPriority="70" w:unhideWhenUsed="0"/>
+    <w:lsdException w:name="Colorful Shading Accent 1" w:semiHidden="0" w:uiPriority="71" w:unhideWhenUsed="0"/>
+    <w:lsdException w:name="Colorful List Accent 1" w:semiHidden="0" w:uiPriority="72" w:unhideWhenUsed="0"/>
+    <w:lsdException w:name="Colorful Grid Accent 1" w:semiHidden="0" w:uiPriority="73" w:unhideWhenUsed="0"/>
+    <w:lsdException w:name="Light Shading Accent 2" w:semiHidden="0" w:uiPriority="60" w:unhideWhenUsed="0"/>
+    <w:lsdException w:name="Light List Accent 2" w:semiHidden="0" w:uiPriority="61" w:unhideWhenUsed="0"/>
+    <w:lsdException w:name="Light Grid Accent 2" w:semiHidden="0" w:uiPriority="62" w:unhideWhenUsed="0"/>
+    <w:lsdException w:name="Medium Shading 1 Accent 2" w:semiHidden="0" w:uiPriority="63" w:unhideWhenUsed="0"/>
+    <w:lsdException w:name="Medium Shading 2 Accent 2" w:semiHidden="0" w:uiPriority="64" w:unhideWhenUsed="0"/>
+    <w:lsdException w:name="Medium List 1 Accent 2" w:semiHidden="0" w:uiPriority="65" w:unhideWhenUsed="0"/>
+    <w:lsdException w:name="Medium List 2 Accent 2" w:semiHidden="0" w:uiPriority="66" w:unhideWhenUsed="0"/>
+    <w:lsdException w:name="Medium Grid 1 Accent 2" w:semiHidden="0" w:uiPriority="67" w:unhideWhenUsed="0"/>
+    <w:lsdException w:name="Medium Grid 2 Accent 2" w:semiHidden="0" w:uiPriority="68" w:unhideWhenUsed="0"/>
+    <w:lsdException w:name="Medium Grid 3 Accent 2" w:semiHidden="0" w:uiPriority="69" w:unhideWhenUsed="0"/>
+    <w:lsdException w:name="Dark List Accent 2" w:semiHidden="0" w:uiPriority="70" w:unhideWhenUsed="0"/>
+    <w:lsdException w:name="Colorful Shading Accent 2" w:semiHidden="0" w:uiPriority="71" w:unhideWhenUsed="0"/>
+    <w:lsdException w:name="Colorful List Accent 2" w:semiHidden="0" w:uiPriority="72" w:unhideWhenUsed="0"/>
+    <w:lsdException w:name="Colorful Grid Accent 2" w:semiHidden="0" w:uiPriority="73" w:unhideWhenUsed="0"/>
+    <w:lsdException w:name="Light Shading Accent 3" w:semiHidden="0" w:uiPriority="60" w:unhideWhenUsed="0"/>
+    <w:lsdException w:name="Light List Accent 3" w:semiHidden="0" w:uiPriority="61" w:unhideWhenUsed="0"/>
+    <w:lsdException w:name="Light Grid Accent 3" w:semiHidden="0" w:uiPriority="62" w:unhideWhenUsed="0"/>
+    <w:lsdException w:name="Medium Shading 1 Accent 3" w:semiHidden="0" w:uiPriority="63" w:unhideWhenUsed="0"/>
+    <w:lsdException w:name="Medium Shading 2 Accent 3" w:semiHidden="0" w:uiPriority="64" w:unhideWhenUsed="0"/>
+    <w:lsdException w:name="Medium List 1 Accent 3" w:semiHidden="0" w:uiPriority="65" w:unhideWhenUsed="0"/>
+    <w:lsdException w:name="Medium List 2 Accent 3" w:semiHidden="0" w:uiPriority="66" w:unhideWhenUsed="0"/>
+    <w:lsdException w:name="Medium Grid 1 Accent 3" w:semiHidden="0" w:uiPriority="67" w:unhideWhenUsed="0"/>
+    <w:lsdException w:name="Medium Grid 2 Accent 3" w:semiHidden="0" w:uiPriority="68" w:unhideWhenUsed="0"/>
+    <w:lsdException w:name="Medium Grid 3 Accent 3" w:semiHidden="0" w:uiPriority="69" w:unhideWhenUsed="0"/>
+    <w:lsdException w:name="Dark List Accent 3" w:semiHidden="0" w:uiPriority="70" w:unhideWhenUsed="0"/>
+    <w:lsdException w:name="Colorful Shading Accent 3" w:semiHidden="0" w:uiPriority="71" w:unhideWhenUsed="0"/>
+    <w:lsdException w:name="Colorful List Accent 3" w:semiHidden="0" w:uiPriority="72" w:unhideWhenUsed="0"/>
+    <w:lsdException w:name="Colorful Grid Accent 3" w:semiHidden="0" w:uiPriority="73" w:unhideWhenUsed="0"/>
+    <w:lsdException w:name="Light Shading Accent 4" w:semiHidden="0" w:uiPriority="60" w:unhideWhenUsed="0"/>
+    <w:lsdException w:name="Light List Accent 4" w:semiHidden="0" w:uiPriority="61" w:unhideWhenUsed="0"/>
+    <w:lsdException w:name="Light Grid Accent 4" w:semiHidden="0" w:uiPriority="62" w:unhideWhenUsed="0"/>
+    <w:lsdException w:name="Medium Shading 1 Accent 4" w:semiHidden="0" w:uiPriority="63" w:unhideWhenUsed="0"/>
+    <w:lsdException w:name="Medium Shading 2 Accent 4" w:semiHidden="0" w:uiPriority="64" w:unhideWhenUsed="0"/>
+    <w:lsdException w:name="Medium List 1 Accent 4" w:semiHidden="0" w:uiPriority="65" w:unhideWhenUsed="0"/>
+    <w:lsdException w:name="Medium List 2 Accent 4" w:semiHidden="0" w:uiPriority="66" w:unhideWhenUsed="0"/>
+    <w:lsdException w:name="Medium Grid 1 Accent 4" w:semiHidden="0" w:uiPriority="67" w:unhideWhenUsed="0"/>
+    <w:lsdException w:name="Medium Grid 2 Accent 4" w:semiHidden="0" w:uiPriority="68" w:unhideWhenUsed="0"/>
+    <w:lsdException w:name="Medium Grid 3 Accent 4" w:semiHidden="0" w:uiPriority="69" w:unhideWhenUsed="0"/>
+    <w:lsdException w:name="Dark List Accent 4" w:semiHidden="0" w:uiPriority="70" w:unhideWhenUsed="0"/>
+    <w:lsdException w:name="Colorful Shading Accent 4" w:semiHidden="0" w:uiPriority="71" w:unhideWhenUsed="0"/>
+    <w:lsdException w:name="Colorful List Accent 4" w:semiHidden="0" w:uiPriority="72" w:unhideWhenUsed="0"/>
+    <w:lsdException w:name="Colorful Grid Accent 4" w:semiHidden="0" w:uiPriority="73" w:unhideWhenUsed="0"/>
+    <w:lsdException w:name="Light Shading Accent 5" w:semiHidden="0" w:uiPriority="60" w:unhideWhenUsed="0"/>
+    <w:lsdException w:name="Light List Accent 5" w:semiHidden="0" w:uiPriority="61" w:unhideWhenUsed="0"/>
+    <w:lsdException w:name="Light Grid Accent 5" w:semiHidden="0" w:uiPriority="62" w:unhideWhenUsed="0"/>
+    <w:lsdException w:name="Medium Shading 1 Accent 5" w:semiHidden="0" w:uiPriority="63" w:unhideWhenUsed="0"/>
+    <w:lsdException w:name="Medium Shading 2 Accent 5" w:semiHidden="0" w:uiPriority="64" w:unhideWhenUsed="0"/>
+    <w:lsdException w:name="Medium List 1 Accent 5" w:semiHidden="0" w:uiPriority="65" w:unhideWhenUsed="0"/>
+    <w:lsdException w:name="Medium List 2 Accent 5" w:semiHidden="0" w:uiPriority="66" w:unhideWhenUsed="0"/>
+    <w:lsdException w:name="Medium Grid 1 Accent 5" w:semiHidden="0" w:uiPriority="67" w:unhideWhenUsed="0"/>
+    <w:lsdException w:name="Medium Grid 2 Accent 5" w:semiHidden="0" w:uiPriority="68" w:unhideWhenUsed="0"/>
+    <w:lsdException w:name="Medium Grid 3 Accent 5" w:semiHidden="0" w:uiPriority="69" w:unhideWhenUsed="0"/>
+    <w:lsdException w:name="Dark List Accent 5" w:semiHidden="0" w:uiPriority="70" w:unhideWhenUsed="0"/>
+    <w:lsdException w:name="Colorful Shading Accent 5" w:semiHidden="0" w:uiPriority="71" w:unhideWhenUsed="0"/>
+    <w:lsdException w:name="Colorful List Accent 5" w:semiHidden="0" w:uiPriority="72" w:unhideWhenUsed="0"/>
+    <w:lsdException w:name="Colorful Grid Accent 5" w:semiHidden="0" w:uiPriority="73" w:unhideWhenUsed="0"/>
+    <w:lsdException w:name="Light Shading Accent 6" w:semiHidden="0" w:uiPriority="60" w:unhideWhenUsed="0"/>
+    <w:lsdException w:name="Light List Accent 6" w:semiHidden="0" w:uiPriority="61" w:unhideWhenUsed="0"/>
+    <w:lsdException w:name="Light Grid Accent 6" w:semiHidden="0" w:uiPriority="62" w:unhideWhenUsed="0"/>
+    <w:lsdException w:name="Medium Shading 1 Accent 6" w:semiHidden="0" w:uiPriority="63" w:unhideWhenUsed="0"/>
+    <w:lsdException w:name="Medium Shading 2 Accent 6" w:semiHidden="0" w:uiPriority="64" w:unhideWhenUsed="0"/>
+    <w:lsdException w:name="Medium List 1 Accent 6" w:semiHidden="0" w:uiPriority="65" w:unhideWhenUsed="0"/>
+    <w:lsdException w:name="Medium List 2 Accent 6" w:semiHidden="0" w:uiPriority="66" w:unhideWhenUsed="0"/>
+    <w:lsdException w:name="Medium Grid 1 Accent 6" w:semiHidden="0" w:uiPriority="67" w:unhideWhenUsed="0"/>
+    <w:lsdException w:name="Medium Grid 2 Accent 6" w:semiHidden="0" w:uiPriority="68" w:unhideWhenUsed="0"/>
+    <w:lsdException w:name="Medium Grid 3 Accent 6" w:semiHidden="0" w:uiPriority="69" w:unhideWhenUsed="0"/>
+    <w:lsdException w:name="Dark List Accent 6" w:semiHidden="0" w:uiPriority="70" w:unhideWhenUsed="0"/>
+    <w:lsdException w:name="Colorful Shading Accent 6" w:semiHidden="0" w:uiPriority="71" w:unhideWhenUsed="0"/>
+    <w:lsdException w:name="Colorful List Accent 6" w:semiHidden="0" w:uiPriority="72" w:unhideWhenUsed="0"/>
+    <w:lsdException w:name="Colorful Grid Accent 6" w:semiHidden="0" w:uiPriority="73" w:unhideWhenUsed="0"/>
+    <w:lsdException w:name="Subtle Emphasis" w:semiHidden="0" w:uiPriority="19" w:unhideWhenUsed="0" w:qFormat="1"/>
+    <w:lsdException w:name="Intense Emphasis" w:semiHidden="0" w:uiPriority="21" w:unhideWhenUsed="0" w:qFormat="1"/>
+    <w:lsdException w:name="Subtle Reference" w:semiHidden="0" w:uiPriority="31" w:unhideWhenUsed="0" w:qFormat="1"/>
+    <w:lsdException w:name="Intense Reference" w:semiHidden="0" w:uiPriority="32" w:unhideWhenUsed="0" w:qFormat="1"/>
+    <w:lsdException w:name="Book Title" w:semiHidden="0" w:uiPriority="33" w:unhideWhenUsed="0" w:qFormat="1"/>
+    <w:lsdException w:name="Bibliography" w:uiPriority="37"/>
+    <w:lsdException w:name="TOC Heading" w:uiPriority="39" w:qFormat="1"/>
+  </w:latentStyles>
+  <w:style w:type="paragraph" w:default="1" w:styleId="Normal">
+    <w:name w:val="Normal"/>
+    <w:qFormat/>
+  </w:style>
+  <w:style w:type="character" w:default="1" w:styleId="DefaultParagraphFont">
+    <w:name w:val="Default Paragraph Font"/>
+    <w:uiPriority w:val="1"/>
+    <w:semiHidden/>
+    <w:unhideWhenUsed/>
+  </w:style>
+  <w:style w:type="table" w:default="1" w:styleId="TableNormal">
+    <w:name w:val="Normal Table"/>
+    <w:uiPriority w:val="99"/>
+    <w:semiHidden/>
+    <w:unhideWhenUsed/>
+    <w:tblPr>
+      <w:tblInd w:w="0" w:type="dxa"/>
+      <w:tblCellMar>
+        <w:top w:w="0" w:type="dxa"/>
+        <w:left w:w="108" w:type="dxa"/>
+        <w:bottom w:w="0" w:type="dxa"/>
+        <w:right w:w="108" w:type="dxa"/>
+      </w:tblCellMar>
+    </w:tblPr>
+  </w:style>
+  <w:style w:type="numbering" w:default="1" w:styleId="NoList">
+    <w:name w:val="No List"/>
+    <w:uiPriority w:val="99"/>
+    <w:semiHidden/>
+    <w:unhideWhenUsed/>
   </w:style>
 </w:styles>
 </file>
@@ -1499,7 +2008,7 @@
 </file>
 
 <file path=customXml/itemProps1.xml><?xml version="1.0" encoding="utf-8"?>
-<ds:datastoreItem xmlns:ds="http://schemas.openxmlformats.org/officeDocument/2006/customXml" ds:itemID="{BFFAE54C-604E-472D-88DD-D480E4EC6AAF}">
+<ds:datastoreItem xmlns:ds="http://schemas.openxmlformats.org/officeDocument/2006/customXml" ds:itemID="{79087396-F314-D742-B371-363261561210}">
   <ds:schemaRefs>
     <ds:schemaRef ds:uri="http://schemas.openxmlformats.org/officeDocument/2006/bibliography"/>
   </ds:schemaRefs>

</xml_diff>

<commit_message>
Entrega 2 - Modificaciones finales doc
</commit_message>
<xml_diff>
--- a/documentacion/doc_entrega_1.docx
+++ b/documentacion/doc_entrega_1.docx
@@ -1101,24 +1101,153 @@
     <w:p>
       <w:pPr>
         <w:tabs>
-          <w:tab w:val="left" w:pos="3200"/>
-        </w:tabs>
-        <w:rPr>
-          <w:sz w:val="24"/>
-        </w:rPr>
-      </w:pPr>
-    </w:p>
-    <w:p>
-      <w:pPr>
-        <w:tabs>
-          <w:tab w:val="left" w:pos="3200"/>
-        </w:tabs>
-        <w:rPr>
-          <w:sz w:val="24"/>
-        </w:rPr>
-      </w:pPr>
+          <w:tab w:val="left" w:pos="4500"/>
+        </w:tabs>
+        <w:rPr>
+          <w:sz w:val="24"/>
+        </w:rPr>
+      </w:pPr>
+      <w:r>
+        <w:rPr>
+          <w:b/>
+          <w:sz w:val="24"/>
+          <w:u w:val="single"/>
+        </w:rPr>
+        <w:t>Decorator</w:t>
+      </w:r>
       <w:bookmarkStart w:id="0" w:name="_GoBack"/>
       <w:bookmarkEnd w:id="0"/>
+    </w:p>
+    <w:p>
+      <w:pPr>
+        <w:tabs>
+          <w:tab w:val="left" w:pos="4500"/>
+        </w:tabs>
+        <w:rPr>
+          <w:sz w:val="24"/>
+          <w:u w:val="single"/>
+        </w:rPr>
+      </w:pPr>
+      <w:r>
+        <w:rPr>
+          <w:sz w:val="24"/>
+          <w:u w:val="single"/>
+        </w:rPr>
+        <w:t xml:space="preserve">Diagrama de </w:t>
+      </w:r>
+      <w:r>
+        <w:rPr>
+          <w:sz w:val="24"/>
+          <w:u w:val="single"/>
+        </w:rPr>
+        <w:t xml:space="preserve">clases </w:t>
+      </w:r>
+      <w:r>
+        <w:rPr>
+          <w:sz w:val="24"/>
+          <w:u w:val="single"/>
+        </w:rPr>
+        <w:t>Filtros y Busquedas Posteriores.</w:t>
+      </w:r>
+    </w:p>
+    <w:p>
+      <w:pPr>
+        <w:tabs>
+          <w:tab w:val="left" w:pos="4500"/>
+        </w:tabs>
+        <w:rPr>
+          <w:sz w:val="24"/>
+          <w:u w:val="single"/>
+        </w:rPr>
+      </w:pPr>
+      <w:r>
+        <w:rPr>
+          <w:noProof/>
+          <w:sz w:val="24"/>
+          <w:u w:val="single"/>
+          <w:lang w:val="en-US"/>
+        </w:rPr>
+        <w:drawing>
+          <wp:anchor distT="0" distB="0" distL="114300" distR="114300" simplePos="0" relativeHeight="251660288" behindDoc="0" locked="0" layoutInCell="1" allowOverlap="1" wp14:anchorId="0F34B60D" wp14:editId="11477D53">
+            <wp:simplePos x="0" y="0"/>
+            <wp:positionH relativeFrom="column">
+              <wp:posOffset>-1028700</wp:posOffset>
+            </wp:positionH>
+            <wp:positionV relativeFrom="paragraph">
+              <wp:posOffset>64770</wp:posOffset>
+            </wp:positionV>
+            <wp:extent cx="7693025" cy="2724503"/>
+            <wp:effectExtent l="0" t="0" r="0" b="0"/>
+            <wp:wrapNone/>
+            <wp:docPr id="9" name=""/>
+            <wp:cNvGraphicFramePr>
+              <a:graphicFrameLocks xmlns:a="http://schemas.openxmlformats.org/drawingml/2006/main" noChangeAspect="1"/>
+            </wp:cNvGraphicFramePr>
+            <a:graphic xmlns:a="http://schemas.openxmlformats.org/drawingml/2006/main">
+              <a:graphicData uri="http://schemas.openxmlformats.org/drawingml/2006/picture">
+                <pic:pic xmlns:pic="http://schemas.openxmlformats.org/drawingml/2006/picture">
+                  <pic:nvPicPr>
+                    <pic:cNvPr id="0" name="filtro_recetas_decorator.jpg"/>
+                    <pic:cNvPicPr/>
+                  </pic:nvPicPr>
+                  <pic:blipFill>
+                    <a:blip r:embed="rId16">
+                      <a:extLst>
+                        <a:ext uri="{28A0092B-C50C-407E-A947-70E740481C1C}">
+                          <a14:useLocalDpi xmlns:a14="http://schemas.microsoft.com/office/drawing/2010/main" val="0"/>
+                        </a:ext>
+                      </a:extLst>
+                    </a:blip>
+                    <a:stretch>
+                      <a:fillRect/>
+                    </a:stretch>
+                  </pic:blipFill>
+                  <pic:spPr>
+                    <a:xfrm>
+                      <a:off x="0" y="0"/>
+                      <a:ext cx="7693025" cy="2724503"/>
+                    </a:xfrm>
+                    <a:prstGeom prst="rect">
+                      <a:avLst/>
+                    </a:prstGeom>
+                    <a:extLst>
+                      <a:ext uri="{FAA26D3D-D897-4be2-8F04-BA451C77F1D7}">
+                        <ma14:placeholderFlag xmlns:ma14="http://schemas.microsoft.com/office/mac/drawingml/2011/main"/>
+                      </a:ext>
+                    </a:extLst>
+                  </pic:spPr>
+                </pic:pic>
+              </a:graphicData>
+            </a:graphic>
+            <wp14:sizeRelH relativeFrom="page">
+              <wp14:pctWidth>0</wp14:pctWidth>
+            </wp14:sizeRelH>
+            <wp14:sizeRelV relativeFrom="page">
+              <wp14:pctHeight>0</wp14:pctHeight>
+            </wp14:sizeRelV>
+          </wp:anchor>
+        </w:drawing>
+      </w:r>
+    </w:p>
+    <w:p>
+      <w:pPr>
+        <w:tabs>
+          <w:tab w:val="left" w:pos="3200"/>
+        </w:tabs>
+        <w:rPr>
+          <w:sz w:val="24"/>
+        </w:rPr>
+      </w:pPr>
+    </w:p>
+    <w:p>
+      <w:pPr>
+        <w:tabs>
+          <w:tab w:val="left" w:pos="3200"/>
+        </w:tabs>
+        <w:rPr>
+          <w:sz w:val="24"/>
+        </w:rPr>
+      </w:pPr>
     </w:p>
     <w:sectPr>
       <w:pgSz w:w="12240" w:h="15840"/>
@@ -2008,7 +2137,7 @@
 </file>
 
 <file path=customXml/itemProps1.xml><?xml version="1.0" encoding="utf-8"?>
-<ds:datastoreItem xmlns:ds="http://schemas.openxmlformats.org/officeDocument/2006/customXml" ds:itemID="{79087396-F314-D742-B371-363261561210}">
+<ds:datastoreItem xmlns:ds="http://schemas.openxmlformats.org/officeDocument/2006/customXml" ds:itemID="{D084E2BA-1514-C64E-9908-D3857CB3C3A3}">
   <ds:schemaRefs>
     <ds:schemaRef ds:uri="http://schemas.openxmlformats.org/officeDocument/2006/bibliography"/>
   </ds:schemaRefs>

</xml_diff>

<commit_message>
Entrega 2 - Updateando graficos
</commit_message>
<xml_diff>
--- a/documentacion/doc_entrega_1.docx
+++ b/documentacion/doc_entrega_1.docx
@@ -494,6 +494,8 @@
           <w:sz w:val="24"/>
         </w:rPr>
       </w:pPr>
+      <w:bookmarkStart w:id="0" w:name="_GoBack"/>
+      <w:bookmarkEnd w:id="0"/>
       <w:r>
         <w:rPr>
           <w:noProof/>
@@ -502,10 +504,10 @@
         </w:rPr>
         <w:lastRenderedPageBreak/>
         <w:drawing>
-          <wp:inline distT="0" distB="0" distL="0" distR="0" wp14:anchorId="0EE2D367" wp14:editId="6E5669A8">
-            <wp:extent cx="5612130" cy="4208780"/>
+          <wp:inline distT="0" distB="0" distL="0" distR="0" wp14:anchorId="7DC4729B" wp14:editId="2C41B371">
+            <wp:extent cx="5612130" cy="5079365"/>
             <wp:effectExtent l="0" t="0" r="0" b="0"/>
-            <wp:docPr id="4" name="Picture 4"/>
+            <wp:docPr id="11" name="Picture 11"/>
             <wp:cNvGraphicFramePr>
               <a:graphicFrameLocks xmlns:a="http://schemas.openxmlformats.org/drawingml/2006/main" noChangeAspect="1"/>
             </wp:cNvGraphicFramePr>
@@ -513,7 +515,7 @@
               <a:graphicData uri="http://schemas.openxmlformats.org/drawingml/2006/picture">
                 <pic:pic xmlns:pic="http://schemas.openxmlformats.org/drawingml/2006/picture">
                   <pic:nvPicPr>
-                    <pic:cNvPr id="4" name="graf2.jpg"/>
+                    <pic:cNvPr id="0" name="diagrama (3).jpg"/>
                     <pic:cNvPicPr/>
                   </pic:nvPicPr>
                   <pic:blipFill>
@@ -531,7 +533,7 @@
                   <pic:spPr>
                     <a:xfrm>
                       <a:off x="0" y="0"/>
-                      <a:ext cx="5612130" cy="4208780"/>
+                      <a:ext cx="5612130" cy="5079365"/>
                     </a:xfrm>
                     <a:prstGeom prst="rect">
                       <a:avLst/>
@@ -586,76 +588,6 @@
           <w:tab w:val="left" w:pos="4500"/>
         </w:tabs>
         <w:rPr>
-          <w:sz w:val="24"/>
-        </w:rPr>
-      </w:pPr>
-    </w:p>
-    <w:p>
-      <w:pPr>
-        <w:tabs>
-          <w:tab w:val="left" w:pos="4500"/>
-        </w:tabs>
-        <w:rPr>
-          <w:sz w:val="24"/>
-        </w:rPr>
-      </w:pPr>
-    </w:p>
-    <w:p>
-      <w:pPr>
-        <w:tabs>
-          <w:tab w:val="left" w:pos="4500"/>
-        </w:tabs>
-        <w:rPr>
-          <w:sz w:val="24"/>
-        </w:rPr>
-      </w:pPr>
-    </w:p>
-    <w:p>
-      <w:pPr>
-        <w:tabs>
-          <w:tab w:val="left" w:pos="4500"/>
-        </w:tabs>
-        <w:rPr>
-          <w:sz w:val="24"/>
-        </w:rPr>
-      </w:pPr>
-    </w:p>
-    <w:p>
-      <w:pPr>
-        <w:tabs>
-          <w:tab w:val="left" w:pos="4500"/>
-        </w:tabs>
-        <w:rPr>
-          <w:sz w:val="24"/>
-        </w:rPr>
-      </w:pPr>
-    </w:p>
-    <w:p>
-      <w:pPr>
-        <w:tabs>
-          <w:tab w:val="left" w:pos="4500"/>
-        </w:tabs>
-        <w:rPr>
-          <w:sz w:val="24"/>
-        </w:rPr>
-      </w:pPr>
-    </w:p>
-    <w:p>
-      <w:pPr>
-        <w:tabs>
-          <w:tab w:val="left" w:pos="4500"/>
-        </w:tabs>
-        <w:rPr>
-          <w:sz w:val="24"/>
-        </w:rPr>
-      </w:pPr>
-    </w:p>
-    <w:p>
-      <w:pPr>
-        <w:tabs>
-          <w:tab w:val="left" w:pos="4500"/>
-        </w:tabs>
-        <w:rPr>
           <w:b/>
           <w:sz w:val="24"/>
           <w:u w:val="single"/>
@@ -667,7 +599,6 @@
           <w:sz w:val="24"/>
           <w:u w:val="single"/>
         </w:rPr>
-        <w:lastRenderedPageBreak/>
         <w:t>Entrega Número 2.</w:t>
       </w:r>
     </w:p>
@@ -1499,6 +1430,13 @@
               </w:rPr>
               <w:t xml:space="preserve">Se agrega la nueva clase y se </w:t>
             </w:r>
+            <w:r>
+              <w:rPr>
+                <w:sz w:val="20"/>
+                <w:szCs w:val="20"/>
+              </w:rPr>
+              <w:t>le ingresa comportamiento deseado al método.</w:t>
+            </w:r>
           </w:p>
         </w:tc>
       </w:tr>
@@ -1641,8 +1579,6 @@
               </w:rPr>
               <w:t>Hay que recrear el objeto filtro con el orden deseado.</w:t>
             </w:r>
-            <w:bookmarkStart w:id="0" w:name="_GoBack"/>
-            <w:bookmarkEnd w:id="0"/>
           </w:p>
         </w:tc>
       </w:tr>
@@ -2816,7 +2752,7 @@
 </file>
 
 <file path=customXml/itemProps1.xml><?xml version="1.0" encoding="utf-8"?>
-<ds:datastoreItem xmlns:ds="http://schemas.openxmlformats.org/officeDocument/2006/customXml" ds:itemID="{DBDB5C71-B53F-6648-A43E-410CC2A06A9B}">
+<ds:datastoreItem xmlns:ds="http://schemas.openxmlformats.org/officeDocument/2006/customXml" ds:itemID="{08768A5C-30DD-F348-A269-90C9F5BFADF1}">
   <ds:schemaRefs>
     <ds:schemaRef ds:uri="http://schemas.openxmlformats.org/officeDocument/2006/bibliography"/>
   </ds:schemaRefs>

</xml_diff>

<commit_message>
Entrega 2 - Corrigiendo doc
</commit_message>
<xml_diff>
--- a/documentacion/doc_entrega_1.docx
+++ b/documentacion/doc_entrega_1.docx
@@ -416,26 +416,6 @@
           <w:sz w:val="24"/>
         </w:rPr>
       </w:pPr>
-    </w:p>
-    <w:p>
-      <w:pPr>
-        <w:tabs>
-          <w:tab w:val="left" w:pos="4500"/>
-        </w:tabs>
-        <w:rPr>
-          <w:sz w:val="24"/>
-        </w:rPr>
-      </w:pPr>
-    </w:p>
-    <w:p>
-      <w:pPr>
-        <w:tabs>
-          <w:tab w:val="left" w:pos="4500"/>
-        </w:tabs>
-        <w:rPr>
-          <w:sz w:val="24"/>
-        </w:rPr>
-      </w:pPr>
       <w:r>
         <w:rPr>
           <w:noProof/>
@@ -443,10 +423,18 @@
           <w:lang w:val="en-US"/>
         </w:rPr>
         <w:drawing>
-          <wp:inline distT="0" distB="0" distL="0" distR="0" wp14:anchorId="7539E15C" wp14:editId="59BBF758">
-            <wp:extent cx="5612130" cy="3589655"/>
+          <wp:anchor distT="0" distB="0" distL="114300" distR="114300" simplePos="0" relativeHeight="251661312" behindDoc="0" locked="0" layoutInCell="1" allowOverlap="1" wp14:anchorId="119A4782" wp14:editId="6D27DF2A">
+            <wp:simplePos x="0" y="0"/>
+            <wp:positionH relativeFrom="column">
+              <wp:posOffset>634</wp:posOffset>
+            </wp:positionH>
+            <wp:positionV relativeFrom="paragraph">
+              <wp:posOffset>0</wp:posOffset>
+            </wp:positionV>
+            <wp:extent cx="6171565" cy="5145066"/>
             <wp:effectExtent l="0" t="0" r="0" b="0"/>
-            <wp:docPr id="3" name="Picture 3"/>
+            <wp:wrapNone/>
+            <wp:docPr id="4" name=""/>
             <wp:cNvGraphicFramePr>
               <a:graphicFrameLocks xmlns:a="http://schemas.openxmlformats.org/drawingml/2006/main" noChangeAspect="1"/>
             </wp:cNvGraphicFramePr>
@@ -454,7 +442,7 @@
               <a:graphicData uri="http://schemas.openxmlformats.org/drawingml/2006/picture">
                 <pic:pic xmlns:pic="http://schemas.openxmlformats.org/drawingml/2006/picture">
                   <pic:nvPicPr>
-                    <pic:cNvPr id="3" name="graf1.jpg"/>
+                    <pic:cNvPr id="0" name="diagrama (3)(1).jpg"/>
                     <pic:cNvPicPr/>
                   </pic:nvPicPr>
                   <pic:blipFill>
@@ -472,17 +460,44 @@
                   <pic:spPr>
                     <a:xfrm>
                       <a:off x="0" y="0"/>
-                      <a:ext cx="5612130" cy="3589655"/>
+                      <a:ext cx="6171565" cy="5145066"/>
                     </a:xfrm>
                     <a:prstGeom prst="rect">
                       <a:avLst/>
                     </a:prstGeom>
+                    <a:extLst>
+                      <a:ext uri="{FAA26D3D-D897-4be2-8F04-BA451C77F1D7}">
+                        <ma14:placeholderFlag xmlns:ma14="http://schemas.microsoft.com/office/mac/drawingml/2011/main"/>
+                      </a:ext>
+                    </a:extLst>
                   </pic:spPr>
                 </pic:pic>
               </a:graphicData>
             </a:graphic>
-          </wp:inline>
+            <wp14:sizeRelH relativeFrom="page">
+              <wp14:pctWidth>0</wp14:pctWidth>
+            </wp14:sizeRelH>
+            <wp14:sizeRelV relativeFrom="page">
+              <wp14:pctHeight>0</wp14:pctHeight>
+            </wp14:sizeRelV>
+          </wp:anchor>
         </w:drawing>
+      </w:r>
+    </w:p>
+    <w:p>
+      <w:pPr>
+        <w:tabs>
+          <w:tab w:val="left" w:pos="4500"/>
+        </w:tabs>
+        <w:rPr>
+          <w:sz w:val="24"/>
+        </w:rPr>
+      </w:pPr>
+      <w:r>
+        <w:rPr>
+          <w:sz w:val="24"/>
+        </w:rPr>
+        <w:tab/>
       </w:r>
     </w:p>
     <w:p>
@@ -496,6 +511,152 @@
       </w:pPr>
       <w:bookmarkStart w:id="0" w:name="_GoBack"/>
       <w:bookmarkEnd w:id="0"/>
+    </w:p>
+    <w:p>
+      <w:pPr>
+        <w:tabs>
+          <w:tab w:val="left" w:pos="4500"/>
+        </w:tabs>
+        <w:rPr>
+          <w:sz w:val="24"/>
+        </w:rPr>
+      </w:pPr>
+    </w:p>
+    <w:p>
+      <w:pPr>
+        <w:tabs>
+          <w:tab w:val="left" w:pos="4500"/>
+        </w:tabs>
+        <w:rPr>
+          <w:sz w:val="24"/>
+        </w:rPr>
+      </w:pPr>
+      <w:r>
+        <w:rPr>
+          <w:sz w:val="24"/>
+        </w:rPr>
+        <w:t>En estos dos diagramas de clase, se decidió dividir las comidas en dos tipos distintos para facilitar luego la elección de recetas según sean aptas o no para las condiciones actuales incluidas en el programa.</w:t>
+      </w:r>
+    </w:p>
+    <w:p>
+      <w:pPr>
+        <w:tabs>
+          <w:tab w:val="left" w:pos="4500"/>
+        </w:tabs>
+        <w:rPr>
+          <w:sz w:val="24"/>
+        </w:rPr>
+      </w:pPr>
+    </w:p>
+    <w:p>
+      <w:pPr>
+        <w:tabs>
+          <w:tab w:val="left" w:pos="4500"/>
+        </w:tabs>
+        <w:rPr>
+          <w:b/>
+          <w:sz w:val="24"/>
+          <w:u w:val="single"/>
+        </w:rPr>
+      </w:pPr>
+      <w:r>
+        <w:rPr>
+          <w:b/>
+          <w:sz w:val="24"/>
+          <w:u w:val="single"/>
+        </w:rPr>
+        <w:t>Entrega Número 2.</w:t>
+      </w:r>
+    </w:p>
+    <w:p>
+      <w:pPr>
+        <w:tabs>
+          <w:tab w:val="left" w:pos="4500"/>
+        </w:tabs>
+        <w:rPr>
+          <w:sz w:val="24"/>
+        </w:rPr>
+      </w:pPr>
+      <w:r>
+        <w:rPr>
+          <w:b/>
+          <w:sz w:val="24"/>
+          <w:u w:val="single"/>
+        </w:rPr>
+        <w:t>Strategy.</w:t>
+      </w:r>
+    </w:p>
+    <w:p>
+      <w:pPr>
+        <w:tabs>
+          <w:tab w:val="left" w:pos="4500"/>
+        </w:tabs>
+        <w:rPr>
+          <w:sz w:val="24"/>
+          <w:u w:val="single"/>
+        </w:rPr>
+      </w:pPr>
+      <w:r>
+        <w:rPr>
+          <w:sz w:val="24"/>
+          <w:u w:val="single"/>
+        </w:rPr>
+        <w:t xml:space="preserve">Diagrama de </w:t>
+      </w:r>
+      <w:r>
+        <w:rPr>
+          <w:sz w:val="24"/>
+          <w:u w:val="single"/>
+        </w:rPr>
+        <w:t xml:space="preserve">clases </w:t>
+      </w:r>
+      <w:r>
+        <w:rPr>
+          <w:sz w:val="24"/>
+          <w:u w:val="single"/>
+        </w:rPr>
+        <w:t>Filtros.</w:t>
+      </w:r>
+    </w:p>
+    <w:p>
+      <w:pPr>
+        <w:tabs>
+          <w:tab w:val="left" w:pos="4500"/>
+        </w:tabs>
+        <w:rPr>
+          <w:sz w:val="24"/>
+        </w:rPr>
+      </w:pPr>
+    </w:p>
+    <w:p>
+      <w:pPr>
+        <w:tabs>
+          <w:tab w:val="left" w:pos="4500"/>
+        </w:tabs>
+        <w:rPr>
+          <w:sz w:val="24"/>
+        </w:rPr>
+      </w:pPr>
+    </w:p>
+    <w:p>
+      <w:pPr>
+        <w:tabs>
+          <w:tab w:val="left" w:pos="4500"/>
+        </w:tabs>
+        <w:rPr>
+          <w:sz w:val="24"/>
+        </w:rPr>
+      </w:pPr>
+    </w:p>
+    <w:p>
+      <w:pPr>
+        <w:tabs>
+          <w:tab w:val="left" w:pos="4500"/>
+        </w:tabs>
+        <w:rPr>
+          <w:sz w:val="24"/>
+        </w:rPr>
+      </w:pPr>
       <w:r>
         <w:rPr>
           <w:noProof/>
@@ -504,177 +665,13 @@
         </w:rPr>
         <w:lastRenderedPageBreak/>
         <w:drawing>
-          <wp:inline distT="0" distB="0" distL="0" distR="0" wp14:anchorId="7DC4729B" wp14:editId="2C41B371">
-            <wp:extent cx="5612130" cy="5079365"/>
-            <wp:effectExtent l="0" t="0" r="0" b="0"/>
-            <wp:docPr id="11" name="Picture 11"/>
-            <wp:cNvGraphicFramePr>
-              <a:graphicFrameLocks xmlns:a="http://schemas.openxmlformats.org/drawingml/2006/main" noChangeAspect="1"/>
-            </wp:cNvGraphicFramePr>
-            <a:graphic xmlns:a="http://schemas.openxmlformats.org/drawingml/2006/main">
-              <a:graphicData uri="http://schemas.openxmlformats.org/drawingml/2006/picture">
-                <pic:pic xmlns:pic="http://schemas.openxmlformats.org/drawingml/2006/picture">
-                  <pic:nvPicPr>
-                    <pic:cNvPr id="0" name="diagrama (3).jpg"/>
-                    <pic:cNvPicPr/>
-                  </pic:nvPicPr>
-                  <pic:blipFill>
-                    <a:blip r:embed="rId12">
-                      <a:extLst>
-                        <a:ext uri="{28A0092B-C50C-407E-A947-70E740481C1C}">
-                          <a14:useLocalDpi xmlns:a14="http://schemas.microsoft.com/office/drawing/2010/main" val="0"/>
-                        </a:ext>
-                      </a:extLst>
-                    </a:blip>
-                    <a:stretch>
-                      <a:fillRect/>
-                    </a:stretch>
-                  </pic:blipFill>
-                  <pic:spPr>
-                    <a:xfrm>
-                      <a:off x="0" y="0"/>
-                      <a:ext cx="5612130" cy="5079365"/>
-                    </a:xfrm>
-                    <a:prstGeom prst="rect">
-                      <a:avLst/>
-                    </a:prstGeom>
-                  </pic:spPr>
-                </pic:pic>
-              </a:graphicData>
-            </a:graphic>
-          </wp:inline>
-        </w:drawing>
-      </w:r>
-    </w:p>
-    <w:p>
-      <w:pPr>
-        <w:tabs>
-          <w:tab w:val="left" w:pos="4500"/>
-        </w:tabs>
-        <w:rPr>
-          <w:sz w:val="24"/>
-        </w:rPr>
-      </w:pPr>
-    </w:p>
-    <w:p>
-      <w:pPr>
-        <w:tabs>
-          <w:tab w:val="left" w:pos="4500"/>
-        </w:tabs>
-        <w:rPr>
-          <w:sz w:val="24"/>
-        </w:rPr>
-      </w:pPr>
-      <w:r>
-        <w:rPr>
-          <w:sz w:val="24"/>
-        </w:rPr>
-        <w:t>En estos dos diagramas de clase, se decidió dividir las comidas en dos tipos distintos para facilitar luego la elección de recetas según sean aptas o no para las condiciones actuales incluidas en el programa.</w:t>
-      </w:r>
-    </w:p>
-    <w:p>
-      <w:pPr>
-        <w:tabs>
-          <w:tab w:val="left" w:pos="4500"/>
-        </w:tabs>
-        <w:rPr>
-          <w:sz w:val="24"/>
-        </w:rPr>
-      </w:pPr>
-    </w:p>
-    <w:p>
-      <w:pPr>
-        <w:tabs>
-          <w:tab w:val="left" w:pos="4500"/>
-        </w:tabs>
-        <w:rPr>
-          <w:b/>
-          <w:sz w:val="24"/>
-          <w:u w:val="single"/>
-        </w:rPr>
-      </w:pPr>
-      <w:r>
-        <w:rPr>
-          <w:b/>
-          <w:sz w:val="24"/>
-          <w:u w:val="single"/>
-        </w:rPr>
-        <w:t>Entrega Número 2.</w:t>
-      </w:r>
-    </w:p>
-    <w:p>
-      <w:pPr>
-        <w:tabs>
-          <w:tab w:val="left" w:pos="4500"/>
-        </w:tabs>
-        <w:rPr>
-          <w:sz w:val="24"/>
-        </w:rPr>
-      </w:pPr>
-      <w:r>
-        <w:rPr>
-          <w:b/>
-          <w:sz w:val="24"/>
-          <w:u w:val="single"/>
-        </w:rPr>
-        <w:t>Strategy.</w:t>
-      </w:r>
-    </w:p>
-    <w:p>
-      <w:pPr>
-        <w:tabs>
-          <w:tab w:val="left" w:pos="4500"/>
-        </w:tabs>
-        <w:rPr>
-          <w:sz w:val="24"/>
-          <w:u w:val="single"/>
-        </w:rPr>
-      </w:pPr>
-      <w:r>
-        <w:rPr>
-          <w:sz w:val="24"/>
-          <w:u w:val="single"/>
-        </w:rPr>
-        <w:t xml:space="preserve">Diagrama de </w:t>
-      </w:r>
-      <w:r>
-        <w:rPr>
-          <w:sz w:val="24"/>
-          <w:u w:val="single"/>
-        </w:rPr>
-        <w:t xml:space="preserve">clases </w:t>
-      </w:r>
-      <w:r>
-        <w:rPr>
-          <w:sz w:val="24"/>
-          <w:u w:val="single"/>
-        </w:rPr>
-        <w:t>Filtros.</w:t>
-      </w:r>
-    </w:p>
-    <w:p>
-      <w:pPr>
-        <w:tabs>
-          <w:tab w:val="left" w:pos="4500"/>
-        </w:tabs>
-        <w:rPr>
-          <w:sz w:val="24"/>
-        </w:rPr>
-      </w:pPr>
-      <w:r>
-        <w:rPr>
-          <w:noProof/>
-          <w:sz w:val="24"/>
-          <w:lang w:val="en-US"/>
-        </w:rPr>
-        <w:drawing>
-          <wp:anchor distT="0" distB="0" distL="114300" distR="114300" simplePos="0" relativeHeight="251659264" behindDoc="0" locked="0" layoutInCell="1" allowOverlap="1" wp14:anchorId="74B4C3B8" wp14:editId="6A9B3D69">
+          <wp:anchor distT="0" distB="0" distL="114300" distR="114300" simplePos="0" relativeHeight="251659264" behindDoc="0" locked="0" layoutInCell="1" allowOverlap="1" wp14:anchorId="74B4C3B8" wp14:editId="0BD9F9D2">
             <wp:simplePos x="0" y="0"/>
             <wp:positionH relativeFrom="column">
-              <wp:posOffset>-1028700</wp:posOffset>
+              <wp:posOffset>-914400</wp:posOffset>
             </wp:positionH>
             <wp:positionV relativeFrom="paragraph">
-              <wp:posOffset>128905</wp:posOffset>
+              <wp:posOffset>-800100</wp:posOffset>
             </wp:positionV>
             <wp:extent cx="7489825" cy="2171700"/>
             <wp:effectExtent l="0" t="0" r="0" b="0"/>
@@ -691,7 +688,7 @@
                     <pic:cNvPicPr/>
                   </pic:nvPicPr>
                   <pic:blipFill>
-                    <a:blip r:embed="rId13">
+                    <a:blip r:embed="rId12">
                       <a:extLst>
                         <a:ext uri="{28A0092B-C50C-407E-A947-70E740481C1C}">
                           <a14:useLocalDpi xmlns:a14="http://schemas.microsoft.com/office/drawing/2010/main" val="0"/>
@@ -776,36 +773,6 @@
         </w:tabs>
         <w:rPr>
           <w:sz w:val="24"/>
-        </w:rPr>
-      </w:pPr>
-    </w:p>
-    <w:p>
-      <w:pPr>
-        <w:tabs>
-          <w:tab w:val="left" w:pos="4500"/>
-        </w:tabs>
-        <w:rPr>
-          <w:sz w:val="24"/>
-        </w:rPr>
-      </w:pPr>
-    </w:p>
-    <w:p>
-      <w:pPr>
-        <w:tabs>
-          <w:tab w:val="left" w:pos="4500"/>
-        </w:tabs>
-        <w:rPr>
-          <w:sz w:val="24"/>
-        </w:rPr>
-      </w:pPr>
-    </w:p>
-    <w:p>
-      <w:pPr>
-        <w:tabs>
-          <w:tab w:val="left" w:pos="4500"/>
-        </w:tabs>
-        <w:rPr>
-          <w:sz w:val="24"/>
           <w:u w:val="single"/>
         </w:rPr>
       </w:pPr>
@@ -856,7 +823,7 @@
                     <pic:cNvPicPr/>
                   </pic:nvPicPr>
                   <pic:blipFill>
-                    <a:blip r:embed="rId14">
+                    <a:blip r:embed="rId13">
                       <a:extLst>
                         <a:ext uri="{28A0092B-C50C-407E-A947-70E740481C1C}">
                           <a14:useLocalDpi xmlns:a14="http://schemas.microsoft.com/office/drawing/2010/main" val="0"/>
@@ -975,7 +942,6 @@
           <w:sz w:val="24"/>
           <w:lang w:val="en-US"/>
         </w:rPr>
-        <w:lastRenderedPageBreak/>
         <w:drawing>
           <wp:inline distT="0" distB="0" distL="0" distR="0" wp14:anchorId="135069AA" wp14:editId="03ED1B15">
             <wp:extent cx="5612130" cy="3557905"/>
@@ -992,7 +958,7 @@
                     <pic:cNvPicPr/>
                   </pic:nvPicPr>
                   <pic:blipFill>
-                    <a:blip r:embed="rId15">
+                    <a:blip r:embed="rId14">
                       <a:extLst>
                         <a:ext uri="{28A0092B-C50C-407E-A947-70E740481C1C}">
                           <a14:useLocalDpi xmlns:a14="http://schemas.microsoft.com/office/drawing/2010/main" val="0"/>
@@ -1113,7 +1079,7 @@
                     <pic:cNvPicPr/>
                   </pic:nvPicPr>
                   <pic:blipFill>
-                    <a:blip r:embed="rId16">
+                    <a:blip r:embed="rId15">
                       <a:extLst>
                         <a:ext uri="{28A0092B-C50C-407E-A947-70E740481C1C}">
                           <a14:useLocalDpi xmlns:a14="http://schemas.microsoft.com/office/drawing/2010/main" val="0"/>
@@ -2752,7 +2718,7 @@
 </file>
 
 <file path=customXml/itemProps1.xml><?xml version="1.0" encoding="utf-8"?>
-<ds:datastoreItem xmlns:ds="http://schemas.openxmlformats.org/officeDocument/2006/customXml" ds:itemID="{08768A5C-30DD-F348-A269-90C9F5BFADF1}">
+<ds:datastoreItem xmlns:ds="http://schemas.openxmlformats.org/officeDocument/2006/customXml" ds:itemID="{75CDF251-1B35-9540-B634-9D76084F7F3B}">
   <ds:schemaRefs>
     <ds:schemaRef ds:uri="http://schemas.openxmlformats.org/officeDocument/2006/bibliography"/>
   </ds:schemaRefs>

</xml_diff>